<commit_message>
Project Scope and Objectives Section
</commit_message>
<xml_diff>
--- a/SAP_based_Microprocessor_Design_Comprehensive_Report.docx
+++ b/SAP_based_Microprocessor_Design_Comprehensive_Report.docx
@@ -648,7 +648,7 @@
     <w:sdt>
       <w:sdtPr>
         <w:rPr>
-          <w:rFonts w:asciiTheme="majorBidi" w:eastAsia="Calibri" w:hAnsiTheme="majorBidi" w:cs="Calibri"/>
+          <w:rFonts w:asciiTheme="majorBidi" w:eastAsia="Calibri" w:hAnsiTheme="majorBidi"/>
           <w:color w:val="auto"/>
           <w:sz w:val="24"/>
           <w:szCs w:val="24"/>
@@ -713,7 +713,7 @@
             </w:rPr>
             <w:fldChar w:fldCharType="separate"/>
           </w:r>
-          <w:hyperlink w:anchor="_Toc152965960" w:history="1">
+          <w:hyperlink w:anchor="_Toc153026640" w:history="1">
             <w:r>
               <w:rPr>
                 <w:rStyle w:val="Hyperlink"/>
@@ -762,7 +762,7 @@
                 <w:noProof/>
                 <w:webHidden/>
               </w:rPr>
-              <w:instrText xml:space="preserve"> PAGEREF _Toc152965960 \h </w:instrText>
+              <w:instrText xml:space="preserve"> PAGEREF _Toc153026640 \h </w:instrText>
             </w:r>
             <w:r>
               <w:rPr>
@@ -807,7 +807,7 @@
               <w14:ligatures w14:val="standardContextual"/>
             </w:rPr>
           </w:pPr>
-          <w:hyperlink w:anchor="_Toc152965961" w:history="1">
+          <w:hyperlink w:anchor="_Toc153026641" w:history="1">
             <w:r>
               <w:rPr>
                 <w:rStyle w:val="Hyperlink"/>
@@ -856,7 +856,7 @@
                 <w:noProof/>
                 <w:webHidden/>
               </w:rPr>
-              <w:instrText xml:space="preserve"> PAGEREF _Toc152965961 \h </w:instrText>
+              <w:instrText xml:space="preserve"> PAGEREF _Toc153026641 \h </w:instrText>
             </w:r>
             <w:r>
               <w:rPr>
@@ -901,7 +901,7 @@
               <w14:ligatures w14:val="standardContextual"/>
             </w:rPr>
           </w:pPr>
-          <w:hyperlink w:anchor="_Toc152965962" w:history="1">
+          <w:hyperlink w:anchor="_Toc153026642" w:history="1">
             <w:r>
               <w:rPr>
                 <w:rStyle w:val="Hyperlink"/>
@@ -950,7 +950,7 @@
                 <w:noProof/>
                 <w:webHidden/>
               </w:rPr>
-              <w:instrText xml:space="preserve"> PAGEREF _Toc152965962 \h </w:instrText>
+              <w:instrText xml:space="preserve"> PAGEREF _Toc153026642 \h </w:instrText>
             </w:r>
             <w:r>
               <w:rPr>
@@ -995,7 +995,7 @@
               <w14:ligatures w14:val="standardContextual"/>
             </w:rPr>
           </w:pPr>
-          <w:hyperlink w:anchor="_Toc152965963" w:history="1">
+          <w:hyperlink w:anchor="_Toc153026643" w:history="1">
             <w:r>
               <w:rPr>
                 <w:rStyle w:val="Hyperlink"/>
@@ -1044,7 +1044,7 @@
                 <w:noProof/>
                 <w:webHidden/>
               </w:rPr>
-              <w:instrText xml:space="preserve"> PAGEREF _Toc152965963 \h </w:instrText>
+              <w:instrText xml:space="preserve"> PAGEREF _Toc153026643 \h </w:instrText>
             </w:r>
             <w:r>
               <w:rPr>
@@ -1089,7 +1089,7 @@
               <w14:ligatures w14:val="standardContextual"/>
             </w:rPr>
           </w:pPr>
-          <w:hyperlink w:anchor="_Toc152965964" w:history="1">
+          <w:hyperlink w:anchor="_Toc153026644" w:history="1">
             <w:r>
               <w:rPr>
                 <w:rStyle w:val="Hyperlink"/>
@@ -1138,7 +1138,7 @@
                 <w:noProof/>
                 <w:webHidden/>
               </w:rPr>
-              <w:instrText xml:space="preserve"> PAGEREF _Toc152965964 \h </w:instrText>
+              <w:instrText xml:space="preserve"> PAGEREF _Toc153026644 \h </w:instrText>
             </w:r>
             <w:r>
               <w:rPr>
@@ -1183,7 +1183,7 @@
               <w14:ligatures w14:val="standardContextual"/>
             </w:rPr>
           </w:pPr>
-          <w:hyperlink w:anchor="_Toc152965965" w:history="1">
+          <w:hyperlink w:anchor="_Toc153026645" w:history="1">
             <w:r>
               <w:rPr>
                 <w:rStyle w:val="Hyperlink"/>
@@ -1232,7 +1232,7 @@
                 <w:noProof/>
                 <w:webHidden/>
               </w:rPr>
-              <w:instrText xml:space="preserve"> PAGEREF _Toc152965965 \h </w:instrText>
+              <w:instrText xml:space="preserve"> PAGEREF _Toc153026645 \h </w:instrText>
             </w:r>
             <w:r>
               <w:rPr>
@@ -1277,7 +1277,7 @@
               <w14:ligatures w14:val="standardContextual"/>
             </w:rPr>
           </w:pPr>
-          <w:hyperlink w:anchor="_Toc152965966" w:history="1">
+          <w:hyperlink w:anchor="_Toc153026646" w:history="1">
             <w:r>
               <w:rPr>
                 <w:rStyle w:val="Hyperlink"/>
@@ -1326,7 +1326,7 @@
                 <w:noProof/>
                 <w:webHidden/>
               </w:rPr>
-              <w:instrText xml:space="preserve"> PAGEREF _Toc152965966 \h </w:instrText>
+              <w:instrText xml:space="preserve"> PAGEREF _Toc153026646 \h </w:instrText>
             </w:r>
             <w:r>
               <w:rPr>
@@ -1371,7 +1371,7 @@
               <w14:ligatures w14:val="standardContextual"/>
             </w:rPr>
           </w:pPr>
-          <w:hyperlink w:anchor="_Toc152965967" w:history="1">
+          <w:hyperlink w:anchor="_Toc153026647" w:history="1">
             <w:r>
               <w:rPr>
                 <w:rStyle w:val="Hyperlink"/>
@@ -1420,7 +1420,7 @@
                 <w:noProof/>
                 <w:webHidden/>
               </w:rPr>
-              <w:instrText xml:space="preserve"> PAGEREF _Toc152965967 \h </w:instrText>
+              <w:instrText xml:space="preserve"> PAGEREF _Toc153026647 \h </w:instrText>
             </w:r>
             <w:r>
               <w:rPr>
@@ -1465,7 +1465,7 @@
               <w14:ligatures w14:val="standardContextual"/>
             </w:rPr>
           </w:pPr>
-          <w:hyperlink w:anchor="_Toc152965968" w:history="1">
+          <w:hyperlink w:anchor="_Toc153026648" w:history="1">
             <w:r>
               <w:rPr>
                 <w:rStyle w:val="Hyperlink"/>
@@ -1514,7 +1514,7 @@
                 <w:noProof/>
                 <w:webHidden/>
               </w:rPr>
-              <w:instrText xml:space="preserve"> PAGEREF _Toc152965968 \h </w:instrText>
+              <w:instrText xml:space="preserve"> PAGEREF _Toc153026648 \h </w:instrText>
             </w:r>
             <w:r>
               <w:rPr>
@@ -1534,7 +1534,7 @@
                 <w:noProof/>
                 <w:webHidden/>
               </w:rPr>
-              <w:t>7</w:t>
+              <w:t>9</w:t>
             </w:r>
             <w:r>
               <w:rPr>
@@ -1559,7 +1559,7 @@
               <w14:ligatures w14:val="standardContextual"/>
             </w:rPr>
           </w:pPr>
-          <w:hyperlink w:anchor="_Toc152965969" w:history="1">
+          <w:hyperlink w:anchor="_Toc153026649" w:history="1">
             <w:r>
               <w:rPr>
                 <w:rStyle w:val="Hyperlink"/>
@@ -1608,7 +1608,7 @@
                 <w:noProof/>
                 <w:webHidden/>
               </w:rPr>
-              <w:instrText xml:space="preserve"> PAGEREF _Toc152965969 \h </w:instrText>
+              <w:instrText xml:space="preserve"> PAGEREF _Toc153026649 \h </w:instrText>
             </w:r>
             <w:r>
               <w:rPr>
@@ -1628,7 +1628,7 @@
                 <w:noProof/>
                 <w:webHidden/>
               </w:rPr>
-              <w:t>8</w:t>
+              <w:t>10</w:t>
             </w:r>
             <w:r>
               <w:rPr>
@@ -1653,7 +1653,7 @@
               <w14:ligatures w14:val="standardContextual"/>
             </w:rPr>
           </w:pPr>
-          <w:hyperlink w:anchor="_Toc152965970" w:history="1">
+          <w:hyperlink w:anchor="_Toc153026650" w:history="1">
             <w:r>
               <w:rPr>
                 <w:rStyle w:val="Hyperlink"/>
@@ -1702,7 +1702,7 @@
                 <w:noProof/>
                 <w:webHidden/>
               </w:rPr>
-              <w:instrText xml:space="preserve"> PAGEREF _Toc152965970 \h </w:instrText>
+              <w:instrText xml:space="preserve"> PAGEREF _Toc153026650 \h </w:instrText>
             </w:r>
             <w:r>
               <w:rPr>
@@ -1722,7 +1722,7 @@
                 <w:noProof/>
                 <w:webHidden/>
               </w:rPr>
-              <w:t>8</w:t>
+              <w:t>10</w:t>
             </w:r>
             <w:r>
               <w:rPr>
@@ -1747,7 +1747,7 @@
               <w14:ligatures w14:val="standardContextual"/>
             </w:rPr>
           </w:pPr>
-          <w:hyperlink w:anchor="_Toc152965971" w:history="1">
+          <w:hyperlink w:anchor="_Toc153026651" w:history="1">
             <w:r>
               <w:rPr>
                 <w:rStyle w:val="Hyperlink"/>
@@ -1796,7 +1796,7 @@
                 <w:noProof/>
                 <w:webHidden/>
               </w:rPr>
-              <w:instrText xml:space="preserve"> PAGEREF _Toc152965971 \h </w:instrText>
+              <w:instrText xml:space="preserve"> PAGEREF _Toc153026651 \h </w:instrText>
             </w:r>
             <w:r>
               <w:rPr>
@@ -1816,7 +1816,7 @@
                 <w:noProof/>
                 <w:webHidden/>
               </w:rPr>
-              <w:t>10</w:t>
+              <w:t>12</w:t>
             </w:r>
             <w:r>
               <w:rPr>
@@ -1841,7 +1841,7 @@
               <w14:ligatures w14:val="standardContextual"/>
             </w:rPr>
           </w:pPr>
-          <w:hyperlink w:anchor="_Toc152965972" w:history="1">
+          <w:hyperlink w:anchor="_Toc153026652" w:history="1">
             <w:r>
               <w:rPr>
                 <w:rStyle w:val="Hyperlink"/>
@@ -1890,7 +1890,7 @@
                 <w:noProof/>
                 <w:webHidden/>
               </w:rPr>
-              <w:instrText xml:space="preserve"> PAGEREF _Toc152965972 \h </w:instrText>
+              <w:instrText xml:space="preserve"> PAGEREF _Toc153026652 \h </w:instrText>
             </w:r>
             <w:r>
               <w:rPr>
@@ -1910,7 +1910,7 @@
                 <w:noProof/>
                 <w:webHidden/>
               </w:rPr>
-              <w:t>11</w:t>
+              <w:t>13</w:t>
             </w:r>
             <w:r>
               <w:rPr>
@@ -1935,7 +1935,7 @@
               <w14:ligatures w14:val="standardContextual"/>
             </w:rPr>
           </w:pPr>
-          <w:hyperlink w:anchor="_Toc152965973" w:history="1">
+          <w:hyperlink w:anchor="_Toc153026653" w:history="1">
             <w:r>
               <w:rPr>
                 <w:rStyle w:val="Hyperlink"/>
@@ -1984,7 +1984,7 @@
                 <w:noProof/>
                 <w:webHidden/>
               </w:rPr>
-              <w:instrText xml:space="preserve"> PAGEREF _Toc152965973 \h </w:instrText>
+              <w:instrText xml:space="preserve"> PAGEREF _Toc153026653 \h </w:instrText>
             </w:r>
             <w:r>
               <w:rPr>
@@ -2004,7 +2004,7 @@
                 <w:noProof/>
                 <w:webHidden/>
               </w:rPr>
-              <w:t>11</w:t>
+              <w:t>14</w:t>
             </w:r>
             <w:r>
               <w:rPr>
@@ -2029,7 +2029,7 @@
               <w14:ligatures w14:val="standardContextual"/>
             </w:rPr>
           </w:pPr>
-          <w:hyperlink w:anchor="_Toc152965974" w:history="1">
+          <w:hyperlink w:anchor="_Toc153026654" w:history="1">
             <w:r>
               <w:rPr>
                 <w:rStyle w:val="Hyperlink"/>
@@ -2078,7 +2078,7 @@
                 <w:noProof/>
                 <w:webHidden/>
               </w:rPr>
-              <w:instrText xml:space="preserve"> PAGEREF _Toc152965974 \h </w:instrText>
+              <w:instrText xml:space="preserve"> PAGEREF _Toc153026654 \h </w:instrText>
             </w:r>
             <w:r>
               <w:rPr>
@@ -2098,7 +2098,7 @@
                 <w:noProof/>
                 <w:webHidden/>
               </w:rPr>
-              <w:t>11</w:t>
+              <w:t>14</w:t>
             </w:r>
             <w:r>
               <w:rPr>
@@ -2123,7 +2123,7 @@
               <w14:ligatures w14:val="standardContextual"/>
             </w:rPr>
           </w:pPr>
-          <w:hyperlink w:anchor="_Toc152965975" w:history="1">
+          <w:hyperlink w:anchor="_Toc153026655" w:history="1">
             <w:r>
               <w:rPr>
                 <w:rStyle w:val="Hyperlink"/>
@@ -2172,7 +2172,7 @@
                 <w:noProof/>
                 <w:webHidden/>
               </w:rPr>
-              <w:instrText xml:space="preserve"> PAGEREF _Toc152965975 \h </w:instrText>
+              <w:instrText xml:space="preserve"> PAGEREF _Toc153026655 \h </w:instrText>
             </w:r>
             <w:r>
               <w:rPr>
@@ -2192,7 +2192,7 @@
                 <w:noProof/>
                 <w:webHidden/>
               </w:rPr>
-              <w:t>11</w:t>
+              <w:t>14</w:t>
             </w:r>
             <w:r>
               <w:rPr>
@@ -2217,7 +2217,7 @@
               <w14:ligatures w14:val="standardContextual"/>
             </w:rPr>
           </w:pPr>
-          <w:hyperlink w:anchor="_Toc152965976" w:history="1">
+          <w:hyperlink w:anchor="_Toc153026656" w:history="1">
             <w:r>
               <w:rPr>
                 <w:rStyle w:val="Hyperlink"/>
@@ -2266,7 +2266,7 @@
                 <w:noProof/>
                 <w:webHidden/>
               </w:rPr>
-              <w:instrText xml:space="preserve"> PAGEREF _Toc152965976 \h </w:instrText>
+              <w:instrText xml:space="preserve"> PAGEREF _Toc153026656 \h </w:instrText>
             </w:r>
             <w:r>
               <w:rPr>
@@ -2286,7 +2286,7 @@
                 <w:noProof/>
                 <w:webHidden/>
               </w:rPr>
-              <w:t>11</w:t>
+              <w:t>14</w:t>
             </w:r>
             <w:r>
               <w:rPr>
@@ -2311,7 +2311,7 @@
               <w14:ligatures w14:val="standardContextual"/>
             </w:rPr>
           </w:pPr>
-          <w:hyperlink w:anchor="_Toc152965977" w:history="1">
+          <w:hyperlink w:anchor="_Toc153026657" w:history="1">
             <w:r>
               <w:rPr>
                 <w:rStyle w:val="Hyperlink"/>
@@ -2360,7 +2360,7 @@
                 <w:noProof/>
                 <w:webHidden/>
               </w:rPr>
-              <w:instrText xml:space="preserve"> PAGEREF _Toc152965977 \h </w:instrText>
+              <w:instrText xml:space="preserve"> PAGEREF _Toc153026657 \h </w:instrText>
             </w:r>
             <w:r>
               <w:rPr>
@@ -2380,7 +2380,7 @@
                 <w:noProof/>
                 <w:webHidden/>
               </w:rPr>
-              <w:t>11</w:t>
+              <w:t>14</w:t>
             </w:r>
             <w:r>
               <w:rPr>
@@ -2405,7 +2405,7 @@
               <w14:ligatures w14:val="standardContextual"/>
             </w:rPr>
           </w:pPr>
-          <w:hyperlink w:anchor="_Toc152965978" w:history="1">
+          <w:hyperlink w:anchor="_Toc153026658" w:history="1">
             <w:r>
               <w:rPr>
                 <w:rStyle w:val="Hyperlink"/>
@@ -2454,7 +2454,7 @@
                 <w:noProof/>
                 <w:webHidden/>
               </w:rPr>
-              <w:instrText xml:space="preserve"> PAGEREF _Toc152965978 \h </w:instrText>
+              <w:instrText xml:space="preserve"> PAGEREF _Toc153026658 \h </w:instrText>
             </w:r>
             <w:r>
               <w:rPr>
@@ -2474,7 +2474,7 @@
                 <w:noProof/>
                 <w:webHidden/>
               </w:rPr>
-              <w:t>11</w:t>
+              <w:t>14</w:t>
             </w:r>
             <w:r>
               <w:rPr>
@@ -2499,7 +2499,7 @@
               <w14:ligatures w14:val="standardContextual"/>
             </w:rPr>
           </w:pPr>
-          <w:hyperlink w:anchor="_Toc152965979" w:history="1">
+          <w:hyperlink w:anchor="_Toc153026659" w:history="1">
             <w:r>
               <w:rPr>
                 <w:rStyle w:val="Hyperlink"/>
@@ -2548,7 +2548,7 @@
                 <w:noProof/>
                 <w:webHidden/>
               </w:rPr>
-              <w:instrText xml:space="preserve"> PAGEREF _Toc152965979 \h </w:instrText>
+              <w:instrText xml:space="preserve"> PAGEREF _Toc153026659 \h </w:instrText>
             </w:r>
             <w:r>
               <w:rPr>
@@ -2568,7 +2568,7 @@
                 <w:noProof/>
                 <w:webHidden/>
               </w:rPr>
-              <w:t>12</w:t>
+              <w:t>14</w:t>
             </w:r>
             <w:r>
               <w:rPr>
@@ -2593,7 +2593,7 @@
               <w14:ligatures w14:val="standardContextual"/>
             </w:rPr>
           </w:pPr>
-          <w:hyperlink w:anchor="_Toc152965980" w:history="1">
+          <w:hyperlink w:anchor="_Toc153026660" w:history="1">
             <w:r>
               <w:rPr>
                 <w:rStyle w:val="Hyperlink"/>
@@ -2642,7 +2642,7 @@
                 <w:noProof/>
                 <w:webHidden/>
               </w:rPr>
-              <w:instrText xml:space="preserve"> PAGEREF _Toc152965980 \h </w:instrText>
+              <w:instrText xml:space="preserve"> PAGEREF _Toc153026660 \h </w:instrText>
             </w:r>
             <w:r>
               <w:rPr>
@@ -2662,7 +2662,7 @@
                 <w:noProof/>
                 <w:webHidden/>
               </w:rPr>
-              <w:t>12</w:t>
+              <w:t>15</w:t>
             </w:r>
             <w:r>
               <w:rPr>
@@ -2687,7 +2687,7 @@
               <w14:ligatures w14:val="standardContextual"/>
             </w:rPr>
           </w:pPr>
-          <w:hyperlink w:anchor="_Toc152965981" w:history="1">
+          <w:hyperlink w:anchor="_Toc153026661" w:history="1">
             <w:r>
               <w:rPr>
                 <w:rStyle w:val="Hyperlink"/>
@@ -2736,7 +2736,7 @@
                 <w:noProof/>
                 <w:webHidden/>
               </w:rPr>
-              <w:instrText xml:space="preserve"> PAGEREF _Toc152965981 \h </w:instrText>
+              <w:instrText xml:space="preserve"> PAGEREF _Toc153026661 \h </w:instrText>
             </w:r>
             <w:r>
               <w:rPr>
@@ -2756,7 +2756,7 @@
                 <w:noProof/>
                 <w:webHidden/>
               </w:rPr>
-              <w:t>12</w:t>
+              <w:t>15</w:t>
             </w:r>
             <w:r>
               <w:rPr>
@@ -2781,7 +2781,7 @@
               <w14:ligatures w14:val="standardContextual"/>
             </w:rPr>
           </w:pPr>
-          <w:hyperlink w:anchor="_Toc152965982" w:history="1">
+          <w:hyperlink w:anchor="_Toc153026662" w:history="1">
             <w:r>
               <w:rPr>
                 <w:rStyle w:val="Hyperlink"/>
@@ -2830,7 +2830,7 @@
                 <w:noProof/>
                 <w:webHidden/>
               </w:rPr>
-              <w:instrText xml:space="preserve"> PAGEREF _Toc152965982 \h </w:instrText>
+              <w:instrText xml:space="preserve"> PAGEREF _Toc153026662 \h </w:instrText>
             </w:r>
             <w:r>
               <w:rPr>
@@ -2850,7 +2850,7 @@
                 <w:noProof/>
                 <w:webHidden/>
               </w:rPr>
-              <w:t>12</w:t>
+              <w:t>15</w:t>
             </w:r>
             <w:r>
               <w:rPr>
@@ -2875,7 +2875,7 @@
               <w14:ligatures w14:val="standardContextual"/>
             </w:rPr>
           </w:pPr>
-          <w:hyperlink w:anchor="_Toc152965983" w:history="1">
+          <w:hyperlink w:anchor="_Toc153026663" w:history="1">
             <w:r>
               <w:rPr>
                 <w:rStyle w:val="Hyperlink"/>
@@ -2924,7 +2924,7 @@
                 <w:noProof/>
                 <w:webHidden/>
               </w:rPr>
-              <w:instrText xml:space="preserve"> PAGEREF _Toc152965983 \h </w:instrText>
+              <w:instrText xml:space="preserve"> PAGEREF _Toc153026663 \h </w:instrText>
             </w:r>
             <w:r>
               <w:rPr>
@@ -2944,7 +2944,7 @@
                 <w:noProof/>
                 <w:webHidden/>
               </w:rPr>
-              <w:t>12</w:t>
+              <w:t>15</w:t>
             </w:r>
             <w:r>
               <w:rPr>
@@ -2969,7 +2969,7 @@
               <w14:ligatures w14:val="standardContextual"/>
             </w:rPr>
           </w:pPr>
-          <w:hyperlink w:anchor="_Toc152965984" w:history="1">
+          <w:hyperlink w:anchor="_Toc153026664" w:history="1">
             <w:r>
               <w:rPr>
                 <w:rStyle w:val="Hyperlink"/>
@@ -3018,7 +3018,7 @@
                 <w:noProof/>
                 <w:webHidden/>
               </w:rPr>
-              <w:instrText xml:space="preserve"> PAGEREF _Toc152965984 \h </w:instrText>
+              <w:instrText xml:space="preserve"> PAGEREF _Toc153026664 \h </w:instrText>
             </w:r>
             <w:r>
               <w:rPr>
@@ -3038,7 +3038,7 @@
                 <w:noProof/>
                 <w:webHidden/>
               </w:rPr>
-              <w:t>12</w:t>
+              <w:t>15</w:t>
             </w:r>
             <w:r>
               <w:rPr>
@@ -3063,7 +3063,7 @@
               <w14:ligatures w14:val="standardContextual"/>
             </w:rPr>
           </w:pPr>
-          <w:hyperlink w:anchor="_Toc152965985" w:history="1">
+          <w:hyperlink w:anchor="_Toc153026665" w:history="1">
             <w:r>
               <w:rPr>
                 <w:rStyle w:val="Hyperlink"/>
@@ -3112,7 +3112,7 @@
                 <w:noProof/>
                 <w:webHidden/>
               </w:rPr>
-              <w:instrText xml:space="preserve"> PAGEREF _Toc152965985 \h </w:instrText>
+              <w:instrText xml:space="preserve"> PAGEREF _Toc153026665 \h </w:instrText>
             </w:r>
             <w:r>
               <w:rPr>
@@ -3132,7 +3132,7 @@
                 <w:noProof/>
                 <w:webHidden/>
               </w:rPr>
-              <w:t>12</w:t>
+              <w:t>15</w:t>
             </w:r>
             <w:r>
               <w:rPr>
@@ -3157,7 +3157,7 @@
               <w14:ligatures w14:val="standardContextual"/>
             </w:rPr>
           </w:pPr>
-          <w:hyperlink w:anchor="_Toc152965986" w:history="1">
+          <w:hyperlink w:anchor="_Toc153026666" w:history="1">
             <w:r>
               <w:rPr>
                 <w:rStyle w:val="Hyperlink"/>
@@ -3206,7 +3206,7 @@
                 <w:noProof/>
                 <w:webHidden/>
               </w:rPr>
-              <w:instrText xml:space="preserve"> PAGEREF _Toc152965986 \h </w:instrText>
+              <w:instrText xml:space="preserve"> PAGEREF _Toc153026666 \h </w:instrText>
             </w:r>
             <w:r>
               <w:rPr>
@@ -3226,7 +3226,7 @@
                 <w:noProof/>
                 <w:webHidden/>
               </w:rPr>
-              <w:t>13</w:t>
+              <w:t>15</w:t>
             </w:r>
             <w:r>
               <w:rPr>
@@ -3251,7 +3251,7 @@
               <w14:ligatures w14:val="standardContextual"/>
             </w:rPr>
           </w:pPr>
-          <w:hyperlink w:anchor="_Toc152965987" w:history="1">
+          <w:hyperlink w:anchor="_Toc153026667" w:history="1">
             <w:r>
               <w:rPr>
                 <w:rStyle w:val="Hyperlink"/>
@@ -3300,7 +3300,7 @@
                 <w:noProof/>
                 <w:webHidden/>
               </w:rPr>
-              <w:instrText xml:space="preserve"> PAGEREF _Toc152965987 \h </w:instrText>
+              <w:instrText xml:space="preserve"> PAGEREF _Toc153026667 \h </w:instrText>
             </w:r>
             <w:r>
               <w:rPr>
@@ -3320,7 +3320,7 @@
                 <w:noProof/>
                 <w:webHidden/>
               </w:rPr>
-              <w:t>13</w:t>
+              <w:t>16</w:t>
             </w:r>
             <w:r>
               <w:rPr>
@@ -3345,7 +3345,7 @@
               <w14:ligatures w14:val="standardContextual"/>
             </w:rPr>
           </w:pPr>
-          <w:hyperlink w:anchor="_Toc152965988" w:history="1">
+          <w:hyperlink w:anchor="_Toc153026668" w:history="1">
             <w:r>
               <w:rPr>
                 <w:rStyle w:val="Hyperlink"/>
@@ -3394,7 +3394,7 @@
                 <w:noProof/>
                 <w:webHidden/>
               </w:rPr>
-              <w:instrText xml:space="preserve"> PAGEREF _Toc152965988 \h </w:instrText>
+              <w:instrText xml:space="preserve"> PAGEREF _Toc153026668 \h </w:instrText>
             </w:r>
             <w:r>
               <w:rPr>
@@ -3414,7 +3414,7 @@
                 <w:noProof/>
                 <w:webHidden/>
               </w:rPr>
-              <w:t>13</w:t>
+              <w:t>16</w:t>
             </w:r>
             <w:r>
               <w:rPr>
@@ -3439,7 +3439,7 @@
               <w14:ligatures w14:val="standardContextual"/>
             </w:rPr>
           </w:pPr>
-          <w:hyperlink w:anchor="_Toc152965989" w:history="1">
+          <w:hyperlink w:anchor="_Toc153026669" w:history="1">
             <w:r>
               <w:rPr>
                 <w:rStyle w:val="Hyperlink"/>
@@ -3488,7 +3488,7 @@
                 <w:noProof/>
                 <w:webHidden/>
               </w:rPr>
-              <w:instrText xml:space="preserve"> PAGEREF _Toc152965989 \h </w:instrText>
+              <w:instrText xml:space="preserve"> PAGEREF _Toc153026669 \h </w:instrText>
             </w:r>
             <w:r>
               <w:rPr>
@@ -3508,7 +3508,7 @@
                 <w:noProof/>
                 <w:webHidden/>
               </w:rPr>
-              <w:t>13</w:t>
+              <w:t>16</w:t>
             </w:r>
             <w:r>
               <w:rPr>
@@ -3533,7 +3533,7 @@
               <w14:ligatures w14:val="standardContextual"/>
             </w:rPr>
           </w:pPr>
-          <w:hyperlink w:anchor="_Toc152965990" w:history="1">
+          <w:hyperlink w:anchor="_Toc153026670" w:history="1">
             <w:r>
               <w:rPr>
                 <w:rStyle w:val="Hyperlink"/>
@@ -3582,7 +3582,7 @@
                 <w:noProof/>
                 <w:webHidden/>
               </w:rPr>
-              <w:instrText xml:space="preserve"> PAGEREF _Toc152965990 \h </w:instrText>
+              <w:instrText xml:space="preserve"> PAGEREF _Toc153026670 \h </w:instrText>
             </w:r>
             <w:r>
               <w:rPr>
@@ -3602,7 +3602,7 @@
                 <w:noProof/>
                 <w:webHidden/>
               </w:rPr>
-              <w:t>13</w:t>
+              <w:t>16</w:t>
             </w:r>
             <w:r>
               <w:rPr>
@@ -3627,7 +3627,7 @@
               <w14:ligatures w14:val="standardContextual"/>
             </w:rPr>
           </w:pPr>
-          <w:hyperlink w:anchor="_Toc152965991" w:history="1">
+          <w:hyperlink w:anchor="_Toc153026671" w:history="1">
             <w:r>
               <w:rPr>
                 <w:rStyle w:val="Hyperlink"/>
@@ -3676,7 +3676,7 @@
                 <w:noProof/>
                 <w:webHidden/>
               </w:rPr>
-              <w:instrText xml:space="preserve"> PAGEREF _Toc152965991 \h </w:instrText>
+              <w:instrText xml:space="preserve"> PAGEREF _Toc153026671 \h </w:instrText>
             </w:r>
             <w:r>
               <w:rPr>
@@ -3696,7 +3696,7 @@
                 <w:noProof/>
                 <w:webHidden/>
               </w:rPr>
-              <w:t>13</w:t>
+              <w:t>16</w:t>
             </w:r>
             <w:r>
               <w:rPr>
@@ -3721,7 +3721,7 @@
               <w14:ligatures w14:val="standardContextual"/>
             </w:rPr>
           </w:pPr>
-          <w:hyperlink w:anchor="_Toc152965992" w:history="1">
+          <w:hyperlink w:anchor="_Toc153026672" w:history="1">
             <w:r>
               <w:rPr>
                 <w:rStyle w:val="Hyperlink"/>
@@ -3770,7 +3770,7 @@
                 <w:noProof/>
                 <w:webHidden/>
               </w:rPr>
-              <w:instrText xml:space="preserve"> PAGEREF _Toc152965992 \h </w:instrText>
+              <w:instrText xml:space="preserve"> PAGEREF _Toc153026672 \h </w:instrText>
             </w:r>
             <w:r>
               <w:rPr>
@@ -3790,7 +3790,7 @@
                 <w:noProof/>
                 <w:webHidden/>
               </w:rPr>
-              <w:t>13</w:t>
+              <w:t>16</w:t>
             </w:r>
             <w:r>
               <w:rPr>
@@ -3815,7 +3815,7 @@
               <w14:ligatures w14:val="standardContextual"/>
             </w:rPr>
           </w:pPr>
-          <w:hyperlink w:anchor="_Toc152965993" w:history="1">
+          <w:hyperlink w:anchor="_Toc153026673" w:history="1">
             <w:r>
               <w:rPr>
                 <w:rStyle w:val="Hyperlink"/>
@@ -3864,7 +3864,7 @@
                 <w:noProof/>
                 <w:webHidden/>
               </w:rPr>
-              <w:instrText xml:space="preserve"> PAGEREF _Toc152965993 \h </w:instrText>
+              <w:instrText xml:space="preserve"> PAGEREF _Toc153026673 \h </w:instrText>
             </w:r>
             <w:r>
               <w:rPr>
@@ -3884,7 +3884,7 @@
                 <w:noProof/>
                 <w:webHidden/>
               </w:rPr>
-              <w:t>13</w:t>
+              <w:t>16</w:t>
             </w:r>
             <w:r>
               <w:rPr>
@@ -3909,7 +3909,7 @@
               <w14:ligatures w14:val="standardContextual"/>
             </w:rPr>
           </w:pPr>
-          <w:hyperlink w:anchor="_Toc152965994" w:history="1">
+          <w:hyperlink w:anchor="_Toc153026674" w:history="1">
             <w:r>
               <w:rPr>
                 <w:rStyle w:val="Hyperlink"/>
@@ -3958,7 +3958,7 @@
                 <w:noProof/>
                 <w:webHidden/>
               </w:rPr>
-              <w:instrText xml:space="preserve"> PAGEREF _Toc152965994 \h </w:instrText>
+              <w:instrText xml:space="preserve"> PAGEREF _Toc153026674 \h </w:instrText>
             </w:r>
             <w:r>
               <w:rPr>
@@ -3978,7 +3978,7 @@
                 <w:noProof/>
                 <w:webHidden/>
               </w:rPr>
-              <w:t>14</w:t>
+              <w:t>16</w:t>
             </w:r>
             <w:r>
               <w:rPr>
@@ -4003,7 +4003,7 @@
               <w14:ligatures w14:val="standardContextual"/>
             </w:rPr>
           </w:pPr>
-          <w:hyperlink w:anchor="_Toc152965995" w:history="1">
+          <w:hyperlink w:anchor="_Toc153026675" w:history="1">
             <w:r>
               <w:rPr>
                 <w:rStyle w:val="Hyperlink"/>
@@ -4052,7 +4052,7 @@
                 <w:noProof/>
                 <w:webHidden/>
               </w:rPr>
-              <w:instrText xml:space="preserve"> PAGEREF _Toc152965995 \h </w:instrText>
+              <w:instrText xml:space="preserve"> PAGEREF _Toc153026675 \h </w:instrText>
             </w:r>
             <w:r>
               <w:rPr>
@@ -4072,7 +4072,7 @@
                 <w:noProof/>
                 <w:webHidden/>
               </w:rPr>
-              <w:t>14</w:t>
+              <w:t>17</w:t>
             </w:r>
             <w:r>
               <w:rPr>
@@ -4097,7 +4097,7 @@
               <w14:ligatures w14:val="standardContextual"/>
             </w:rPr>
           </w:pPr>
-          <w:hyperlink w:anchor="_Toc152965996" w:history="1">
+          <w:hyperlink w:anchor="_Toc153026676" w:history="1">
             <w:r>
               <w:rPr>
                 <w:rStyle w:val="Hyperlink"/>
@@ -4146,7 +4146,7 @@
                 <w:noProof/>
                 <w:webHidden/>
               </w:rPr>
-              <w:instrText xml:space="preserve"> PAGEREF _Toc152965996 \h </w:instrText>
+              <w:instrText xml:space="preserve"> PAGEREF _Toc153026676 \h </w:instrText>
             </w:r>
             <w:r>
               <w:rPr>
@@ -4166,7 +4166,7 @@
                 <w:noProof/>
                 <w:webHidden/>
               </w:rPr>
-              <w:t>14</w:t>
+              <w:t>17</w:t>
             </w:r>
             <w:r>
               <w:rPr>
@@ -4191,7 +4191,7 @@
               <w14:ligatures w14:val="standardContextual"/>
             </w:rPr>
           </w:pPr>
-          <w:hyperlink w:anchor="_Toc152965997" w:history="1">
+          <w:hyperlink w:anchor="_Toc153026677" w:history="1">
             <w:r>
               <w:rPr>
                 <w:rStyle w:val="Hyperlink"/>
@@ -4219,7 +4219,7 @@
                 <w:bCs/>
                 <w:noProof/>
               </w:rPr>
-              <w:t>Results and Analysis</w:t>
+              <w:t>Conclusion</w:t>
             </w:r>
             <w:r>
               <w:rPr>
@@ -4240,7 +4240,7 @@
                 <w:noProof/>
                 <w:webHidden/>
               </w:rPr>
-              <w:instrText xml:space="preserve"> PAGEREF _Toc152965997 \h </w:instrText>
+              <w:instrText xml:space="preserve"> PAGEREF _Toc153026677 \h </w:instrText>
             </w:r>
             <w:r>
               <w:rPr>
@@ -4260,7 +4260,7 @@
                 <w:noProof/>
                 <w:webHidden/>
               </w:rPr>
-              <w:t>14</w:t>
+              <w:t>17</w:t>
             </w:r>
             <w:r>
               <w:rPr>
@@ -4285,7 +4285,7 @@
               <w14:ligatures w14:val="standardContextual"/>
             </w:rPr>
           </w:pPr>
-          <w:hyperlink w:anchor="_Toc152965998" w:history="1">
+          <w:hyperlink w:anchor="_Toc153026678" w:history="1">
             <w:r>
               <w:rPr>
                 <w:rStyle w:val="Hyperlink"/>
@@ -4334,7 +4334,7 @@
                 <w:noProof/>
                 <w:webHidden/>
               </w:rPr>
-              <w:instrText xml:space="preserve"> PAGEREF _Toc152965998 \h </w:instrText>
+              <w:instrText xml:space="preserve"> PAGEREF _Toc153026678 \h </w:instrText>
             </w:r>
             <w:r>
               <w:rPr>
@@ -4354,7 +4354,7 @@
                 <w:noProof/>
                 <w:webHidden/>
               </w:rPr>
-              <w:t>14</w:t>
+              <w:t>17</w:t>
             </w:r>
             <w:r>
               <w:rPr>
@@ -4379,7 +4379,7 @@
               <w14:ligatures w14:val="standardContextual"/>
             </w:rPr>
           </w:pPr>
-          <w:hyperlink w:anchor="_Toc152965999" w:history="1">
+          <w:hyperlink w:anchor="_Toc153026679" w:history="1">
             <w:r>
               <w:rPr>
                 <w:rStyle w:val="Hyperlink"/>
@@ -4428,7 +4428,7 @@
                 <w:noProof/>
                 <w:webHidden/>
               </w:rPr>
-              <w:instrText xml:space="preserve"> PAGEREF _Toc152965999 \h </w:instrText>
+              <w:instrText xml:space="preserve"> PAGEREF _Toc153026679 \h </w:instrText>
             </w:r>
             <w:r>
               <w:rPr>
@@ -4448,7 +4448,7 @@
                 <w:noProof/>
                 <w:webHidden/>
               </w:rPr>
-              <w:t>14</w:t>
+              <w:t>17</w:t>
             </w:r>
             <w:r>
               <w:rPr>
@@ -4473,7 +4473,7 @@
               <w14:ligatures w14:val="standardContextual"/>
             </w:rPr>
           </w:pPr>
-          <w:hyperlink w:anchor="_Toc152966000" w:history="1">
+          <w:hyperlink w:anchor="_Toc153026680" w:history="1">
             <w:r>
               <w:rPr>
                 <w:rStyle w:val="Hyperlink"/>
@@ -4522,7 +4522,7 @@
                 <w:noProof/>
                 <w:webHidden/>
               </w:rPr>
-              <w:instrText xml:space="preserve"> PAGEREF _Toc152966000 \h </w:instrText>
+              <w:instrText xml:space="preserve"> PAGEREF _Toc153026680 \h </w:instrText>
             </w:r>
             <w:r>
               <w:rPr>
@@ -4542,7 +4542,7 @@
                 <w:noProof/>
                 <w:webHidden/>
               </w:rPr>
-              <w:t>14</w:t>
+              <w:t>17</w:t>
             </w:r>
             <w:r>
               <w:rPr>
@@ -4618,7 +4618,7 @@
           <w:color w:val="auto"/>
         </w:rPr>
       </w:pPr>
-      <w:bookmarkStart w:id="2" w:name="_Toc152965960"/>
+      <w:bookmarkStart w:id="2" w:name="_Toc153026640"/>
       <w:r>
         <w:rPr>
           <w:rFonts w:asciiTheme="majorBidi" w:hAnsiTheme="majorBidi"/>
@@ -4666,7 +4666,7 @@
           <w:color w:val="auto"/>
         </w:rPr>
       </w:pPr>
-      <w:bookmarkStart w:id="3" w:name="_Toc152965961"/>
+      <w:bookmarkStart w:id="3" w:name="_Toc153026641"/>
       <w:r>
         <w:rPr>
           <w:rFonts w:asciiTheme="majorBidi" w:hAnsiTheme="majorBidi"/>
@@ -4695,21 +4695,7 @@
         <w:rPr>
           <w:rFonts w:asciiTheme="majorBidi" w:eastAsia="Times New Roman" w:hAnsiTheme="majorBidi" w:cstheme="majorBidi"/>
         </w:rPr>
-        <w:t xml:space="preserve">Microprocessors stand at the forefront of digital systems and Systems on Chip (SoCs), serving as the foundational building blocks that empower the modern computing landscape. The evolution of microprocessor design has been instrumental in shaping the efficiency, speed, and versatility of digital systems. Rooted in this context, our project focuses on the creation of a 'Basic' microprocessor, drawing inspiration from the Simple </w:t>
-      </w:r>
-      <w:proofErr w:type="gramStart"/>
-      <w:r>
-        <w:rPr>
-          <w:rFonts w:asciiTheme="majorBidi" w:eastAsia="Times New Roman" w:hAnsiTheme="majorBidi" w:cstheme="majorBidi"/>
-        </w:rPr>
-        <w:t>As</w:t>
-      </w:r>
-      <w:proofErr w:type="gramEnd"/>
-      <w:r>
-        <w:rPr>
-          <w:rFonts w:asciiTheme="majorBidi" w:eastAsia="Times New Roman" w:hAnsiTheme="majorBidi" w:cstheme="majorBidi"/>
-        </w:rPr>
-        <w:t xml:space="preserve"> Possible (SAP)-1 architecture.</w:t>
+        <w:t>Microprocessors stand at the forefront of digital systems and Systems on Chip (SoCs), serving as the foundational building blocks that empower the modern computing landscape. The evolution of microprocessor design has been instrumental in shaping the efficiency, speed, and versatility of digital systems. Rooted in this context, our project focuses on the creation of a 'Basic' microprocessor, drawing inspiration from the Simple As Possible (SAP)-1 architecture.</w:t>
       </w:r>
     </w:p>
     <w:p>
@@ -4774,7 +4760,7 @@
           <w:color w:val="auto"/>
         </w:rPr>
       </w:pPr>
-      <w:bookmarkStart w:id="4" w:name="_Toc152965962"/>
+      <w:bookmarkStart w:id="4" w:name="_Toc153026642"/>
       <w:r>
         <w:rPr>
           <w:rFonts w:asciiTheme="majorBidi" w:hAnsiTheme="majorBidi"/>
@@ -4924,7 +4910,7 @@
           <w:color w:val="auto"/>
         </w:rPr>
       </w:pPr>
-      <w:bookmarkStart w:id="5" w:name="_Toc152965963"/>
+      <w:bookmarkStart w:id="5" w:name="_Toc153026643"/>
       <w:r>
         <w:rPr>
           <w:rFonts w:asciiTheme="majorBidi" w:hAnsiTheme="majorBidi"/>
@@ -5030,7 +5016,7 @@
           <w:color w:val="auto"/>
         </w:rPr>
       </w:pPr>
-      <w:bookmarkStart w:id="6" w:name="_Toc152965964"/>
+      <w:bookmarkStart w:id="6" w:name="_Toc153026644"/>
       <w:r>
         <w:rPr>
           <w:rFonts w:asciiTheme="majorBidi" w:hAnsiTheme="majorBidi"/>
@@ -5057,19 +5043,11 @@
           <w:lang w:bidi="ar-EG"/>
         </w:rPr>
       </w:pPr>
-      <w:proofErr w:type="gramStart"/>
-      <w:r>
-        <w:rPr>
-          <w:rFonts w:asciiTheme="majorBidi" w:hAnsiTheme="majorBidi" w:cstheme="majorBidi"/>
-        </w:rPr>
-        <w:t>In order to</w:t>
-      </w:r>
-      <w:proofErr w:type="gramEnd"/>
-      <w:r>
-        <w:rPr>
-          <w:rFonts w:asciiTheme="majorBidi" w:hAnsiTheme="majorBidi" w:cstheme="majorBidi"/>
-        </w:rPr>
-        <w:t xml:space="preserve"> </w:t>
+      <w:r>
+        <w:rPr>
+          <w:rFonts w:asciiTheme="majorBidi" w:hAnsiTheme="majorBidi" w:cstheme="majorBidi"/>
+        </w:rPr>
+        <w:t xml:space="preserve">In order to </w:t>
       </w:r>
       <w:r>
         <w:rPr>
@@ -5493,7 +5471,7 @@
           <w:color w:val="auto"/>
         </w:rPr>
       </w:pPr>
-      <w:bookmarkStart w:id="7" w:name="_Toc152965965"/>
+      <w:bookmarkStart w:id="7" w:name="_Toc153026645"/>
       <w:r>
         <w:rPr>
           <w:rFonts w:asciiTheme="majorBidi" w:hAnsiTheme="majorBidi"/>
@@ -5607,19 +5585,7 @@
               <w:rPr>
                 <w:rFonts w:asciiTheme="majorBidi" w:hAnsiTheme="majorBidi" w:cstheme="majorBidi"/>
               </w:rPr>
-              <w:t>Eng.</w:t>
-            </w:r>
-            <w:r>
-              <w:rPr>
-                <w:rFonts w:asciiTheme="majorBidi" w:hAnsiTheme="majorBidi" w:cstheme="majorBidi"/>
-              </w:rPr>
-              <w:t xml:space="preserve"> </w:t>
-            </w:r>
-            <w:r>
-              <w:rPr>
-                <w:rFonts w:asciiTheme="majorBidi" w:hAnsiTheme="majorBidi" w:cstheme="majorBidi"/>
-              </w:rPr>
-              <w:t>Zeina Mohamed Samir</w:t>
+              <w:t>Eng. Zeina Mohamed Samir</w:t>
             </w:r>
           </w:p>
         </w:tc>
@@ -5787,7 +5753,7 @@
           <w:color w:val="auto"/>
         </w:rPr>
       </w:pPr>
-      <w:bookmarkStart w:id="8" w:name="_Toc152965966"/>
+      <w:bookmarkStart w:id="8" w:name="_Toc153026646"/>
       <w:r>
         <w:rPr>
           <w:rFonts w:asciiTheme="majorBidi" w:hAnsiTheme="majorBidi"/>
@@ -5835,7 +5801,9 @@
           <w:color w:val="auto"/>
         </w:rPr>
       </w:pPr>
-      <w:bookmarkStart w:id="9" w:name="_Toc152965967"/>
+      <w:bookmarkStart w:id="9" w:name="_Microprocessor_Design_Overview"/>
+      <w:bookmarkStart w:id="10" w:name="_Toc153026647"/>
+      <w:bookmarkEnd w:id="9"/>
       <w:r>
         <w:rPr>
           <w:rFonts w:asciiTheme="majorBidi" w:hAnsiTheme="majorBidi"/>
@@ -5845,27 +5813,1096 @@
         </w:rPr>
         <w:t>Microprocessor Design Overview</w:t>
       </w:r>
-      <w:bookmarkEnd w:id="9"/>
-    </w:p>
-    <w:p>
-      <w:pPr>
-        <w:rPr>
-          <w:rFonts w:asciiTheme="majorBidi" w:hAnsiTheme="majorBidi" w:cstheme="majorBidi"/>
-        </w:rPr>
-      </w:pPr>
-    </w:p>
-    <w:p>
-      <w:pPr>
-        <w:rPr>
-          <w:rFonts w:asciiTheme="majorBidi" w:hAnsiTheme="majorBidi" w:cstheme="majorBidi"/>
-        </w:rPr>
-      </w:pPr>
-      <w:r>
-        <w:rPr>
-          <w:rFonts w:asciiTheme="majorBidi" w:hAnsiTheme="majorBidi" w:cstheme="majorBidi"/>
-        </w:rPr>
-        <w:t>Offer a concise overview of the microprocessor's specifications and capabilities.</w:t>
-      </w:r>
+      <w:bookmarkEnd w:id="10"/>
+    </w:p>
+    <w:p>
+      <w:pPr>
+        <w:rPr>
+          <w:rFonts w:asciiTheme="majorBidi" w:hAnsiTheme="majorBidi" w:cstheme="majorBidi"/>
+        </w:rPr>
+      </w:pPr>
+    </w:p>
+    <w:p>
+      <w:pPr>
+        <w:rPr>
+          <w:rFonts w:asciiTheme="majorBidi" w:hAnsiTheme="majorBidi" w:cstheme="majorBidi"/>
+        </w:rPr>
+      </w:pPr>
+      <w:r>
+        <w:rPr>
+          <w:rFonts w:asciiTheme="majorBidi" w:hAnsiTheme="majorBidi" w:cstheme="majorBidi"/>
+        </w:rPr>
+        <w:t>In this section, the microprocessor specifications are determined, considering the developed microprocessor as a black box tasked with performing the required functions.</w:t>
+      </w:r>
+    </w:p>
+    <w:p>
+      <w:pPr>
+        <w:rPr>
+          <w:rFonts w:asciiTheme="majorBidi" w:hAnsiTheme="majorBidi" w:cstheme="majorBidi"/>
+        </w:rPr>
+      </w:pPr>
+      <w:r>
+        <w:rPr>
+          <w:rFonts w:asciiTheme="majorBidi" w:hAnsiTheme="majorBidi" w:cstheme="majorBidi"/>
+          <w:noProof/>
+          <w14:ligatures w14:val="standardContextual"/>
+        </w:rPr>
+        <w:drawing>
+          <wp:anchor distT="0" distB="0" distL="114300" distR="114300" simplePos="0" relativeHeight="251662336" behindDoc="1" locked="0" layoutInCell="1" allowOverlap="1" wp14:anchorId="5CEDB53D" wp14:editId="296E3937">
+            <wp:simplePos x="0" y="0"/>
+            <wp:positionH relativeFrom="margin">
+              <wp:align>center</wp:align>
+            </wp:positionH>
+            <wp:positionV relativeFrom="paragraph">
+              <wp:posOffset>216189</wp:posOffset>
+            </wp:positionV>
+            <wp:extent cx="2719587" cy="2286000"/>
+            <wp:effectExtent l="0" t="0" r="5080" b="0"/>
+            <wp:wrapTopAndBottom/>
+            <wp:docPr id="1751511722" name="Picture 1" descr="test&#10;">
+              <a:extLst xmlns:a="http://schemas.openxmlformats.org/drawingml/2006/main">
+                <a:ext uri="{C183D7F6-B498-43B3-948B-1728B52AA6E4}">
+                  <adec:decorative xmlns:adec="http://schemas.microsoft.com/office/drawing/2017/decorative" val="0"/>
+                </a:ext>
+              </a:extLst>
+            </wp:docPr>
+            <wp:cNvGraphicFramePr>
+              <a:graphicFrameLocks xmlns:a="http://schemas.openxmlformats.org/drawingml/2006/main" noChangeAspect="1"/>
+            </wp:cNvGraphicFramePr>
+            <a:graphic xmlns:a="http://schemas.openxmlformats.org/drawingml/2006/main">
+              <a:graphicData uri="http://schemas.openxmlformats.org/drawingml/2006/picture">
+                <pic:pic xmlns:pic="http://schemas.openxmlformats.org/drawingml/2006/picture">
+                  <pic:nvPicPr>
+                    <pic:cNvPr id="1751511722" name="Picture 1" descr="test&#10;">
+                      <a:extLst>
+                        <a:ext uri="{C183D7F6-B498-43B3-948B-1728B52AA6E4}">
+                          <adec:decorative xmlns:adec="http://schemas.microsoft.com/office/drawing/2017/decorative" val="0"/>
+                        </a:ext>
+                      </a:extLst>
+                    </pic:cNvPr>
+                    <pic:cNvPicPr/>
+                  </pic:nvPicPr>
+                  <pic:blipFill>
+                    <a:blip r:embed="rId10">
+                      <a:extLst>
+                        <a:ext uri="{28A0092B-C50C-407E-A947-70E740481C1C}">
+                          <a14:useLocalDpi xmlns:a14="http://schemas.microsoft.com/office/drawing/2010/main" val="0"/>
+                        </a:ext>
+                      </a:extLst>
+                    </a:blip>
+                    <a:stretch>
+                      <a:fillRect/>
+                    </a:stretch>
+                  </pic:blipFill>
+                  <pic:spPr>
+                    <a:xfrm>
+                      <a:off x="0" y="0"/>
+                      <a:ext cx="2719587" cy="2286000"/>
+                    </a:xfrm>
+                    <a:prstGeom prst="rect">
+                      <a:avLst/>
+                    </a:prstGeom>
+                  </pic:spPr>
+                </pic:pic>
+              </a:graphicData>
+            </a:graphic>
+            <wp14:sizeRelH relativeFrom="margin">
+              <wp14:pctWidth>0</wp14:pctWidth>
+            </wp14:sizeRelH>
+            <wp14:sizeRelV relativeFrom="margin">
+              <wp14:pctHeight>0</wp14:pctHeight>
+            </wp14:sizeRelV>
+          </wp:anchor>
+        </w:drawing>
+      </w:r>
+    </w:p>
+    <w:p>
+      <w:pPr>
+        <w:jc w:val="center"/>
+        <w:rPr>
+          <w:rFonts w:asciiTheme="majorBidi" w:hAnsiTheme="majorBidi" w:cstheme="majorBidi"/>
+          <w:i/>
+          <w:iCs/>
+          <w:color w:val="767171" w:themeColor="background2" w:themeShade="80"/>
+          <w:sz w:val="20"/>
+          <w:szCs w:val="20"/>
+        </w:rPr>
+      </w:pPr>
+      <w:r>
+        <w:rPr>
+          <w:rFonts w:asciiTheme="majorBidi" w:hAnsiTheme="majorBidi" w:cstheme="majorBidi"/>
+          <w:i/>
+          <w:iCs/>
+          <w:color w:val="767171" w:themeColor="background2" w:themeShade="80"/>
+          <w:sz w:val="20"/>
+          <w:szCs w:val="20"/>
+        </w:rPr>
+        <w:t>Figure 1: A block diagram representing the input/output pins of the microprocessor as a black box.</w:t>
+      </w:r>
+    </w:p>
+    <w:p>
+      <w:pPr>
+        <w:jc w:val="center"/>
+        <w:rPr>
+          <w:rFonts w:asciiTheme="majorBidi" w:hAnsiTheme="majorBidi" w:cstheme="majorBidi"/>
+        </w:rPr>
+      </w:pPr>
+    </w:p>
+    <w:p>
+      <w:pPr>
+        <w:jc w:val="center"/>
+        <w:rPr>
+          <w:rFonts w:asciiTheme="majorBidi" w:hAnsiTheme="majorBidi" w:cstheme="majorBidi"/>
+        </w:rPr>
+      </w:pPr>
+    </w:p>
+    <w:p>
+      <w:pPr>
+        <w:rPr>
+          <w:rFonts w:asciiTheme="majorBidi" w:hAnsiTheme="majorBidi" w:cstheme="majorBidi"/>
+        </w:rPr>
+      </w:pPr>
+      <w:r>
+        <w:rPr>
+          <w:rFonts w:asciiTheme="majorBidi" w:hAnsiTheme="majorBidi" w:cstheme="majorBidi"/>
+        </w:rPr>
+        <w:t>The RISC (Reduced Instruction Set Computing) architecture is followed for the ISA (Instruction Set Architecture) of an 8-bit microprocessor, enabling the execution of multiple arithmetic and logic operations. The microprocessor features three registers, namely A, B, and C, which can be utilized in various operations.</w:t>
+      </w:r>
+    </w:p>
+    <w:p>
+      <w:pPr>
+        <w:rPr>
+          <w:rFonts w:asciiTheme="majorBidi" w:hAnsiTheme="majorBidi" w:cstheme="majorBidi"/>
+        </w:rPr>
+      </w:pPr>
+    </w:p>
+    <w:p>
+      <w:pPr>
+        <w:rPr>
+          <w:rFonts w:asciiTheme="majorBidi" w:hAnsiTheme="majorBidi" w:cstheme="majorBidi"/>
+        </w:rPr>
+      </w:pPr>
+      <w:r>
+        <w:rPr>
+          <w:rFonts w:asciiTheme="majorBidi" w:hAnsiTheme="majorBidi" w:cstheme="majorBidi"/>
+        </w:rPr>
+        <w:t>Registers A, B, and C also have output wires that can be used to display their content to the external world, for instance, through a 7-segment display. This feature allows users to visualize the values stored in these registers during the execution of instructions.</w:t>
+      </w:r>
+    </w:p>
+    <w:p>
+      <w:pPr>
+        <w:rPr>
+          <w:rFonts w:asciiTheme="majorBidi" w:hAnsiTheme="majorBidi" w:cstheme="majorBidi"/>
+        </w:rPr>
+      </w:pPr>
+    </w:p>
+    <w:p>
+      <w:pPr>
+        <w:rPr>
+          <w:rFonts w:asciiTheme="majorBidi" w:hAnsiTheme="majorBidi" w:cstheme="majorBidi"/>
+        </w:rPr>
+      </w:pPr>
+      <w:r>
+        <w:rPr>
+          <w:rFonts w:asciiTheme="majorBidi" w:hAnsiTheme="majorBidi" w:cstheme="majorBidi"/>
+        </w:rPr>
+        <w:t>Additionally, a dynamic stack is employed to enhance the capability of executing multiple function calls and branching. This dynamic stack facilitates efficient management of function calls and branching instructions within the microprocessor.</w:t>
+      </w:r>
+    </w:p>
+    <w:p>
+      <w:pPr>
+        <w:rPr>
+          <w:rFonts w:asciiTheme="majorBidi" w:hAnsiTheme="majorBidi" w:cstheme="majorBidi"/>
+        </w:rPr>
+      </w:pPr>
+    </w:p>
+    <w:p>
+      <w:pPr>
+        <w:rPr>
+          <w:rFonts w:asciiTheme="majorBidi" w:hAnsiTheme="majorBidi" w:cstheme="majorBidi"/>
+        </w:rPr>
+      </w:pPr>
+      <w:r>
+        <w:rPr>
+          <w:rFonts w:asciiTheme="majorBidi" w:hAnsiTheme="majorBidi" w:cstheme="majorBidi"/>
+        </w:rPr>
+        <w:t>Direct, immediate, and register-based addressing modes are supported in load and store instructions. Furthermore, the microprocessor incorporates a Program Status Register containing flags obtained from the operations. This register provides information about the status of the microprocessor after each operation.</w:t>
+      </w:r>
+    </w:p>
+    <w:p>
+      <w:pPr>
+        <w:rPr>
+          <w:rFonts w:asciiTheme="majorBidi" w:hAnsiTheme="majorBidi" w:cstheme="majorBidi"/>
+        </w:rPr>
+      </w:pPr>
+    </w:p>
+    <w:p>
+      <w:pPr>
+        <w:rPr>
+          <w:rFonts w:asciiTheme="majorBidi" w:hAnsiTheme="majorBidi" w:cstheme="majorBidi"/>
+        </w:rPr>
+      </w:pPr>
+      <w:r>
+        <w:rPr>
+          <w:rFonts w:asciiTheme="majorBidi" w:hAnsiTheme="majorBidi" w:cstheme="majorBidi"/>
+        </w:rPr>
+        <w:t>A single bus is utilized following the Von Neumann Architecture. The technical specifications, including the mentioned features, are outlined in the following table:</w:t>
+      </w:r>
+    </w:p>
+    <w:p>
+      <w:pPr>
+        <w:rPr>
+          <w:rFonts w:asciiTheme="majorBidi" w:hAnsiTheme="majorBidi" w:cstheme="majorBidi"/>
+        </w:rPr>
+      </w:pPr>
+    </w:p>
+    <w:p>
+      <w:pPr>
+        <w:rPr>
+          <w:rFonts w:asciiTheme="majorBidi" w:hAnsiTheme="majorBidi" w:cstheme="majorBidi"/>
+        </w:rPr>
+      </w:pPr>
+    </w:p>
+    <w:tbl>
+      <w:tblPr>
+        <w:tblStyle w:val="TableGrid"/>
+        <w:tblW w:w="9935" w:type="dxa"/>
+        <w:tblLook w:val="04A0" w:firstRow="1" w:lastRow="0" w:firstColumn="1" w:lastColumn="0" w:noHBand="0" w:noVBand="1"/>
+      </w:tblPr>
+      <w:tblGrid>
+        <w:gridCol w:w="3676"/>
+        <w:gridCol w:w="6259"/>
+      </w:tblGrid>
+      <w:tr>
+        <w:trPr>
+          <w:trHeight w:val="376"/>
+        </w:trPr>
+        <w:tc>
+          <w:tcPr>
+            <w:tcW w:w="9935" w:type="dxa"/>
+            <w:gridSpan w:val="2"/>
+            <w:shd w:val="clear" w:color="auto" w:fill="183D3D"/>
+          </w:tcPr>
+          <w:p>
+            <w:pPr>
+              <w:jc w:val="center"/>
+              <w:rPr>
+                <w:rFonts w:asciiTheme="majorBidi" w:hAnsiTheme="majorBidi" w:cstheme="majorBidi"/>
+                <w:b/>
+                <w:bCs/>
+                <w:color w:val="FFFFFF" w:themeColor="background1"/>
+              </w:rPr>
+            </w:pPr>
+            <w:r>
+              <w:rPr>
+                <w:rFonts w:asciiTheme="majorBidi" w:hAnsiTheme="majorBidi" w:cstheme="majorBidi"/>
+                <w:b/>
+                <w:bCs/>
+                <w:color w:val="FFFFFF" w:themeColor="background1"/>
+              </w:rPr>
+              <w:t>Tech Specifications</w:t>
+            </w:r>
+          </w:p>
+        </w:tc>
+      </w:tr>
+      <w:tr>
+        <w:trPr>
+          <w:trHeight w:val="376"/>
+        </w:trPr>
+        <w:tc>
+          <w:tcPr>
+            <w:tcW w:w="3676" w:type="dxa"/>
+          </w:tcPr>
+          <w:p>
+            <w:pPr>
+              <w:jc w:val="center"/>
+              <w:rPr>
+                <w:rFonts w:asciiTheme="majorBidi" w:hAnsiTheme="majorBidi" w:cstheme="majorBidi"/>
+              </w:rPr>
+            </w:pPr>
+            <w:r>
+              <w:rPr>
+                <w:rFonts w:asciiTheme="majorBidi" w:hAnsiTheme="majorBidi" w:cstheme="majorBidi"/>
+              </w:rPr>
+              <w:t>Data Width</w:t>
+            </w:r>
+          </w:p>
+        </w:tc>
+        <w:tc>
+          <w:tcPr>
+            <w:tcW w:w="6259" w:type="dxa"/>
+          </w:tcPr>
+          <w:p>
+            <w:pPr>
+              <w:jc w:val="center"/>
+              <w:rPr>
+                <w:rFonts w:asciiTheme="majorBidi" w:hAnsiTheme="majorBidi" w:cstheme="majorBidi"/>
+              </w:rPr>
+            </w:pPr>
+            <w:r>
+              <w:rPr>
+                <w:rFonts w:asciiTheme="majorBidi" w:hAnsiTheme="majorBidi" w:cstheme="majorBidi"/>
+              </w:rPr>
+              <w:t>8 bits</w:t>
+            </w:r>
+          </w:p>
+        </w:tc>
+      </w:tr>
+      <w:tr>
+        <w:trPr>
+          <w:trHeight w:val="376"/>
+        </w:trPr>
+        <w:tc>
+          <w:tcPr>
+            <w:tcW w:w="3676" w:type="dxa"/>
+          </w:tcPr>
+          <w:p>
+            <w:pPr>
+              <w:jc w:val="center"/>
+              <w:rPr>
+                <w:rFonts w:asciiTheme="majorBidi" w:hAnsiTheme="majorBidi" w:cstheme="majorBidi"/>
+              </w:rPr>
+            </w:pPr>
+            <w:r>
+              <w:rPr>
+                <w:rFonts w:asciiTheme="majorBidi" w:hAnsiTheme="majorBidi" w:cstheme="majorBidi"/>
+              </w:rPr>
+              <w:t>Clock Speed</w:t>
+            </w:r>
+          </w:p>
+        </w:tc>
+        <w:tc>
+          <w:tcPr>
+            <w:tcW w:w="6259" w:type="dxa"/>
+          </w:tcPr>
+          <w:p>
+            <w:pPr>
+              <w:jc w:val="center"/>
+              <w:rPr>
+                <w:rFonts w:asciiTheme="majorBidi" w:hAnsiTheme="majorBidi" w:cstheme="majorBidi"/>
+              </w:rPr>
+            </w:pPr>
+            <w:r>
+              <w:rPr>
+                <w:rFonts w:asciiTheme="majorBidi" w:hAnsiTheme="majorBidi" w:cstheme="majorBidi"/>
+              </w:rPr>
+              <w:t>16 MHz</w:t>
+            </w:r>
+          </w:p>
+        </w:tc>
+      </w:tr>
+      <w:tr>
+        <w:trPr>
+          <w:trHeight w:val="376"/>
+        </w:trPr>
+        <w:tc>
+          <w:tcPr>
+            <w:tcW w:w="3676" w:type="dxa"/>
+          </w:tcPr>
+          <w:p>
+            <w:pPr>
+              <w:jc w:val="center"/>
+              <w:rPr>
+                <w:rFonts w:asciiTheme="majorBidi" w:hAnsiTheme="majorBidi" w:cstheme="majorBidi"/>
+              </w:rPr>
+            </w:pPr>
+            <w:r>
+              <w:rPr>
+                <w:rFonts w:asciiTheme="majorBidi" w:hAnsiTheme="majorBidi" w:cstheme="majorBidi"/>
+              </w:rPr>
+              <w:t>Memory (RAM)</w:t>
+            </w:r>
+          </w:p>
+        </w:tc>
+        <w:tc>
+          <w:tcPr>
+            <w:tcW w:w="6259" w:type="dxa"/>
+          </w:tcPr>
+          <w:p>
+            <w:pPr>
+              <w:jc w:val="center"/>
+              <w:rPr>
+                <w:rFonts w:asciiTheme="majorBidi" w:hAnsiTheme="majorBidi" w:cstheme="majorBidi"/>
+              </w:rPr>
+            </w:pPr>
+            <w:r>
+              <w:rPr>
+                <w:rFonts w:asciiTheme="majorBidi" w:hAnsiTheme="majorBidi" w:cstheme="majorBidi"/>
+              </w:rPr>
+              <w:t>64</w:t>
+            </w:r>
+            <w:r>
+              <w:rPr>
+                <w:rFonts w:asciiTheme="majorBidi" w:hAnsiTheme="majorBidi" w:cstheme="majorBidi"/>
+              </w:rPr>
+              <w:t xml:space="preserve"> </w:t>
+            </w:r>
+            <w:r>
+              <w:rPr>
+                <w:rFonts w:asciiTheme="majorBidi" w:hAnsiTheme="majorBidi" w:cstheme="majorBidi"/>
+              </w:rPr>
+              <w:t>K</w:t>
+            </w:r>
+            <w:r>
+              <w:rPr>
+                <w:rFonts w:asciiTheme="majorBidi" w:hAnsiTheme="majorBidi" w:cstheme="majorBidi"/>
+              </w:rPr>
+              <w:t>b</w:t>
+            </w:r>
+          </w:p>
+        </w:tc>
+      </w:tr>
+      <w:tr>
+        <w:trPr>
+          <w:trHeight w:val="376"/>
+        </w:trPr>
+        <w:tc>
+          <w:tcPr>
+            <w:tcW w:w="3676" w:type="dxa"/>
+          </w:tcPr>
+          <w:p>
+            <w:pPr>
+              <w:jc w:val="center"/>
+              <w:rPr>
+                <w:rFonts w:asciiTheme="majorBidi" w:hAnsiTheme="majorBidi" w:cstheme="majorBidi"/>
+              </w:rPr>
+            </w:pPr>
+            <w:r>
+              <w:rPr>
+                <w:rFonts w:asciiTheme="majorBidi" w:hAnsiTheme="majorBidi" w:cstheme="majorBidi"/>
+              </w:rPr>
+              <w:t>Program Memory/Data Memory</w:t>
+            </w:r>
+          </w:p>
+        </w:tc>
+        <w:tc>
+          <w:tcPr>
+            <w:tcW w:w="6259" w:type="dxa"/>
+          </w:tcPr>
+          <w:p>
+            <w:pPr>
+              <w:jc w:val="center"/>
+              <w:rPr>
+                <w:rFonts w:asciiTheme="majorBidi" w:hAnsiTheme="majorBidi" w:cstheme="majorBidi"/>
+              </w:rPr>
+            </w:pPr>
+            <w:r>
+              <w:rPr>
+                <w:rFonts w:asciiTheme="majorBidi" w:hAnsiTheme="majorBidi" w:cstheme="majorBidi"/>
+              </w:rPr>
+              <w:t>Adopting a flexible partitioning strategy guided by</w:t>
+            </w:r>
+            <w:r>
+              <w:rPr>
+                <w:rFonts w:asciiTheme="majorBidi" w:hAnsiTheme="majorBidi" w:cstheme="majorBidi"/>
+              </w:rPr>
+              <w:t xml:space="preserve"> </w:t>
+            </w:r>
+            <w:r>
+              <w:rPr>
+                <w:rFonts w:asciiTheme="majorBidi" w:hAnsiTheme="majorBidi" w:cstheme="majorBidi"/>
+              </w:rPr>
+              <w:t>initialization instructions.</w:t>
+            </w:r>
+            <w:r>
+              <w:rPr>
+                <w:rFonts w:asciiTheme="majorBidi" w:hAnsiTheme="majorBidi" w:cstheme="majorBidi"/>
+              </w:rPr>
+              <w:t xml:space="preserve"> </w:t>
+            </w:r>
+          </w:p>
+          <w:p>
+            <w:pPr>
+              <w:jc w:val="center"/>
+              <w:rPr>
+                <w:rFonts w:asciiTheme="majorBidi" w:hAnsiTheme="majorBidi" w:cstheme="majorBidi"/>
+              </w:rPr>
+            </w:pPr>
+            <w:r>
+              <w:rPr>
+                <w:rFonts w:asciiTheme="majorBidi" w:hAnsiTheme="majorBidi" w:cstheme="majorBidi"/>
+              </w:rPr>
+              <w:t>(Allocate the initial 48 KB for Program Memory and 16 KB for Data Memory unless explicitly initialized)</w:t>
+            </w:r>
+          </w:p>
+        </w:tc>
+      </w:tr>
+      <w:tr>
+        <w:trPr>
+          <w:trHeight w:val="376"/>
+        </w:trPr>
+        <w:tc>
+          <w:tcPr>
+            <w:tcW w:w="3676" w:type="dxa"/>
+          </w:tcPr>
+          <w:p>
+            <w:pPr>
+              <w:jc w:val="center"/>
+              <w:rPr>
+                <w:rFonts w:asciiTheme="majorBidi" w:hAnsiTheme="majorBidi" w:cstheme="majorBidi"/>
+              </w:rPr>
+            </w:pPr>
+            <w:r>
+              <w:rPr>
+                <w:rFonts w:asciiTheme="majorBidi" w:hAnsiTheme="majorBidi" w:cstheme="majorBidi"/>
+                <w:highlight w:val="yellow"/>
+              </w:rPr>
+              <w:t>Registers</w:t>
+            </w:r>
+          </w:p>
+        </w:tc>
+        <w:tc>
+          <w:tcPr>
+            <w:tcW w:w="6259" w:type="dxa"/>
+          </w:tcPr>
+          <w:p>
+            <w:pPr>
+              <w:jc w:val="center"/>
+              <w:rPr>
+                <w:rFonts w:asciiTheme="majorBidi" w:hAnsiTheme="majorBidi" w:cstheme="majorBidi"/>
+              </w:rPr>
+            </w:pPr>
+            <w:r>
+              <w:rPr>
+                <w:rFonts w:asciiTheme="majorBidi" w:hAnsiTheme="majorBidi" w:cstheme="majorBidi"/>
+              </w:rPr>
+              <w:t>X Registers, 3 8-bit Data Registers, 1 4-bit Program Status Register, and 3 16-bit Operations Registers</w:t>
+            </w:r>
+          </w:p>
+        </w:tc>
+      </w:tr>
+      <w:tr>
+        <w:trPr>
+          <w:trHeight w:val="376"/>
+        </w:trPr>
+        <w:tc>
+          <w:tcPr>
+            <w:tcW w:w="3676" w:type="dxa"/>
+          </w:tcPr>
+          <w:p>
+            <w:pPr>
+              <w:jc w:val="center"/>
+              <w:rPr>
+                <w:rFonts w:asciiTheme="majorBidi" w:hAnsiTheme="majorBidi" w:cstheme="majorBidi"/>
+                <w:highlight w:val="yellow"/>
+              </w:rPr>
+            </w:pPr>
+            <w:r>
+              <w:rPr>
+                <w:rFonts w:asciiTheme="majorBidi" w:hAnsiTheme="majorBidi" w:cstheme="majorBidi"/>
+                <w:highlight w:val="yellow"/>
+              </w:rPr>
+              <w:t>Arithmetic Operations</w:t>
+            </w:r>
+          </w:p>
+        </w:tc>
+        <w:tc>
+          <w:tcPr>
+            <w:tcW w:w="6259" w:type="dxa"/>
+          </w:tcPr>
+          <w:p>
+            <w:pPr>
+              <w:jc w:val="center"/>
+              <w:rPr>
+                <w:rFonts w:asciiTheme="majorBidi" w:hAnsiTheme="majorBidi" w:cstheme="majorBidi"/>
+              </w:rPr>
+            </w:pPr>
+            <w:r>
+              <w:rPr>
+                <w:rFonts w:asciiTheme="majorBidi" w:hAnsiTheme="majorBidi" w:cstheme="majorBidi"/>
+              </w:rPr>
+              <w:t>Addition, Subtraction, Multiplication</w:t>
+            </w:r>
+          </w:p>
+        </w:tc>
+      </w:tr>
+      <w:tr>
+        <w:trPr>
+          <w:trHeight w:val="376"/>
+        </w:trPr>
+        <w:tc>
+          <w:tcPr>
+            <w:tcW w:w="3676" w:type="dxa"/>
+          </w:tcPr>
+          <w:p>
+            <w:pPr>
+              <w:jc w:val="center"/>
+              <w:rPr>
+                <w:rFonts w:asciiTheme="majorBidi" w:hAnsiTheme="majorBidi" w:cstheme="majorBidi"/>
+                <w:highlight w:val="yellow"/>
+              </w:rPr>
+            </w:pPr>
+            <w:r>
+              <w:rPr>
+                <w:rFonts w:asciiTheme="majorBidi" w:hAnsiTheme="majorBidi" w:cstheme="majorBidi"/>
+                <w:highlight w:val="yellow"/>
+              </w:rPr>
+              <w:t>Logic Operations</w:t>
+            </w:r>
+          </w:p>
+        </w:tc>
+        <w:tc>
+          <w:tcPr>
+            <w:tcW w:w="6259" w:type="dxa"/>
+          </w:tcPr>
+          <w:p>
+            <w:pPr>
+              <w:jc w:val="center"/>
+              <w:rPr>
+                <w:rFonts w:asciiTheme="majorBidi" w:hAnsiTheme="majorBidi" w:cstheme="majorBidi"/>
+              </w:rPr>
+            </w:pPr>
+            <w:r>
+              <w:rPr>
+                <w:rFonts w:asciiTheme="majorBidi" w:hAnsiTheme="majorBidi" w:cstheme="majorBidi"/>
+              </w:rPr>
+              <w:t>AND, OR, XOR, NAND, NOR, XNOR</w:t>
+            </w:r>
+          </w:p>
+        </w:tc>
+      </w:tr>
+      <w:tr>
+        <w:trPr>
+          <w:trHeight w:val="376"/>
+        </w:trPr>
+        <w:tc>
+          <w:tcPr>
+            <w:tcW w:w="3676" w:type="dxa"/>
+          </w:tcPr>
+          <w:p>
+            <w:pPr>
+              <w:jc w:val="center"/>
+              <w:rPr>
+                <w:rFonts w:asciiTheme="majorBidi" w:hAnsiTheme="majorBidi" w:cstheme="majorBidi"/>
+                <w:highlight w:val="yellow"/>
+              </w:rPr>
+            </w:pPr>
+            <w:r>
+              <w:rPr>
+                <w:rFonts w:asciiTheme="majorBidi" w:hAnsiTheme="majorBidi" w:cstheme="majorBidi"/>
+                <w:highlight w:val="yellow"/>
+              </w:rPr>
+              <w:t>Branching Operations</w:t>
+            </w:r>
+          </w:p>
+        </w:tc>
+        <w:tc>
+          <w:tcPr>
+            <w:tcW w:w="6259" w:type="dxa"/>
+          </w:tcPr>
+          <w:p>
+            <w:pPr>
+              <w:jc w:val="center"/>
+              <w:rPr>
+                <w:rFonts w:asciiTheme="majorBidi" w:hAnsiTheme="majorBidi" w:cstheme="majorBidi"/>
+              </w:rPr>
+            </w:pPr>
+          </w:p>
+        </w:tc>
+      </w:tr>
+      <w:tr>
+        <w:trPr>
+          <w:trHeight w:val="376"/>
+        </w:trPr>
+        <w:tc>
+          <w:tcPr>
+            <w:tcW w:w="3676" w:type="dxa"/>
+          </w:tcPr>
+          <w:p>
+            <w:pPr>
+              <w:jc w:val="center"/>
+              <w:rPr>
+                <w:rFonts w:asciiTheme="majorBidi" w:hAnsiTheme="majorBidi" w:cstheme="majorBidi"/>
+                <w:highlight w:val="yellow"/>
+              </w:rPr>
+            </w:pPr>
+            <w:r>
+              <w:rPr>
+                <w:rFonts w:asciiTheme="majorBidi" w:hAnsiTheme="majorBidi" w:cstheme="majorBidi"/>
+              </w:rPr>
+              <w:t>Stack</w:t>
+            </w:r>
+          </w:p>
+        </w:tc>
+        <w:tc>
+          <w:tcPr>
+            <w:tcW w:w="6259" w:type="dxa"/>
+          </w:tcPr>
+          <w:p>
+            <w:pPr>
+              <w:jc w:val="center"/>
+              <w:rPr>
+                <w:rFonts w:asciiTheme="majorBidi" w:hAnsiTheme="majorBidi" w:cstheme="majorBidi"/>
+              </w:rPr>
+            </w:pPr>
+            <w:r>
+              <w:rPr>
+                <w:rFonts w:asciiTheme="majorBidi" w:hAnsiTheme="majorBidi" w:cstheme="majorBidi"/>
+              </w:rPr>
+              <w:t>Dynamic Stack Size managed by a 16-bit Stack Pointer (SP)</w:t>
+            </w:r>
+          </w:p>
+        </w:tc>
+      </w:tr>
+      <w:tr>
+        <w:trPr>
+          <w:trHeight w:val="376"/>
+        </w:trPr>
+        <w:tc>
+          <w:tcPr>
+            <w:tcW w:w="3676" w:type="dxa"/>
+          </w:tcPr>
+          <w:p>
+            <w:pPr>
+              <w:jc w:val="center"/>
+              <w:rPr>
+                <w:rFonts w:asciiTheme="majorBidi" w:hAnsiTheme="majorBidi" w:cstheme="majorBidi"/>
+              </w:rPr>
+            </w:pPr>
+            <w:r>
+              <w:rPr>
+                <w:rFonts w:asciiTheme="majorBidi" w:hAnsiTheme="majorBidi" w:cstheme="majorBidi"/>
+              </w:rPr>
+              <w:t>Input Pins</w:t>
+            </w:r>
+          </w:p>
+        </w:tc>
+        <w:tc>
+          <w:tcPr>
+            <w:tcW w:w="6259" w:type="dxa"/>
+          </w:tcPr>
+          <w:p>
+            <w:pPr>
+              <w:jc w:val="center"/>
+              <w:rPr>
+                <w:rFonts w:asciiTheme="majorBidi" w:hAnsiTheme="majorBidi" w:cstheme="majorBidi"/>
+              </w:rPr>
+            </w:pPr>
+            <w:r>
+              <w:rPr>
+                <w:rFonts w:asciiTheme="majorBidi" w:hAnsiTheme="majorBidi" w:cstheme="majorBidi"/>
+              </w:rPr>
+              <w:t>RST (Reset Pin), CLK (Clock Pin)</w:t>
+            </w:r>
+          </w:p>
+        </w:tc>
+      </w:tr>
+      <w:tr>
+        <w:trPr>
+          <w:trHeight w:val="376"/>
+        </w:trPr>
+        <w:tc>
+          <w:tcPr>
+            <w:tcW w:w="3676" w:type="dxa"/>
+          </w:tcPr>
+          <w:p>
+            <w:pPr>
+              <w:jc w:val="center"/>
+              <w:rPr>
+                <w:rFonts w:asciiTheme="majorBidi" w:hAnsiTheme="majorBidi" w:cstheme="majorBidi"/>
+              </w:rPr>
+            </w:pPr>
+            <w:r>
+              <w:rPr>
+                <w:rFonts w:asciiTheme="majorBidi" w:hAnsiTheme="majorBidi" w:cstheme="majorBidi"/>
+              </w:rPr>
+              <w:t>Output Pins</w:t>
+            </w:r>
+          </w:p>
+        </w:tc>
+        <w:tc>
+          <w:tcPr>
+            <w:tcW w:w="6259" w:type="dxa"/>
+          </w:tcPr>
+          <w:p>
+            <w:pPr>
+              <w:jc w:val="center"/>
+              <w:rPr>
+                <w:rFonts w:asciiTheme="majorBidi" w:hAnsiTheme="majorBidi" w:cstheme="majorBidi"/>
+              </w:rPr>
+            </w:pPr>
+            <w:r>
+              <w:rPr>
+                <w:rFonts w:asciiTheme="majorBidi" w:hAnsiTheme="majorBidi" w:cstheme="majorBidi"/>
+              </w:rPr>
+              <w:t>Output ALU flags through a 4-bit SREG</w:t>
+            </w:r>
+            <w:r>
+              <w:rPr>
+                <w:rFonts w:asciiTheme="majorBidi" w:hAnsiTheme="majorBidi" w:cstheme="majorBidi"/>
+              </w:rPr>
+              <w:t xml:space="preserve"> pins</w:t>
+            </w:r>
+            <w:r>
+              <w:rPr>
+                <w:rFonts w:asciiTheme="majorBidi" w:hAnsiTheme="majorBidi" w:cstheme="majorBidi"/>
+              </w:rPr>
+              <w:t xml:space="preserve">, and display the values of internal registers A, B, and C through </w:t>
+            </w:r>
+            <w:r>
+              <w:rPr>
+                <w:rFonts w:asciiTheme="majorBidi" w:hAnsiTheme="majorBidi" w:cstheme="majorBidi"/>
+              </w:rPr>
+              <w:t>three</w:t>
+            </w:r>
+            <w:r>
+              <w:rPr>
+                <w:rFonts w:asciiTheme="majorBidi" w:hAnsiTheme="majorBidi" w:cstheme="majorBidi"/>
+              </w:rPr>
+              <w:t xml:space="preserve"> 8-bit {A|B|C}PORT</w:t>
+            </w:r>
+            <w:r>
+              <w:rPr>
+                <w:rFonts w:asciiTheme="majorBidi" w:hAnsiTheme="majorBidi" w:cstheme="majorBidi"/>
+              </w:rPr>
+              <w:t xml:space="preserve"> pins</w:t>
+            </w:r>
+            <w:r>
+              <w:rPr>
+                <w:rFonts w:asciiTheme="majorBidi" w:hAnsiTheme="majorBidi" w:cstheme="majorBidi"/>
+              </w:rPr>
+              <w:t>.</w:t>
+            </w:r>
+          </w:p>
+        </w:tc>
+      </w:tr>
+      <w:tr>
+        <w:trPr>
+          <w:trHeight w:val="376"/>
+        </w:trPr>
+        <w:tc>
+          <w:tcPr>
+            <w:tcW w:w="3676" w:type="dxa"/>
+          </w:tcPr>
+          <w:p>
+            <w:pPr>
+              <w:jc w:val="center"/>
+              <w:rPr>
+                <w:rFonts w:asciiTheme="majorBidi" w:hAnsiTheme="majorBidi" w:cstheme="majorBidi"/>
+                <w:highlight w:val="yellow"/>
+              </w:rPr>
+            </w:pPr>
+            <w:r>
+              <w:rPr>
+                <w:rFonts w:asciiTheme="majorBidi" w:hAnsiTheme="majorBidi" w:cstheme="majorBidi"/>
+                <w:highlight w:val="yellow"/>
+              </w:rPr>
+              <w:t>Power Consumption</w:t>
+            </w:r>
+          </w:p>
+        </w:tc>
+        <w:tc>
+          <w:tcPr>
+            <w:tcW w:w="6259" w:type="dxa"/>
+          </w:tcPr>
+          <w:p>
+            <w:pPr>
+              <w:jc w:val="center"/>
+              <w:rPr>
+                <w:rFonts w:asciiTheme="majorBidi" w:hAnsiTheme="majorBidi" w:cstheme="majorBidi"/>
+              </w:rPr>
+            </w:pPr>
+            <w:r>
+              <w:rPr>
+                <w:rFonts w:asciiTheme="majorBidi" w:hAnsiTheme="majorBidi" w:cstheme="majorBidi"/>
+              </w:rPr>
+              <w:t>X mW</w:t>
+            </w:r>
+          </w:p>
+        </w:tc>
+      </w:tr>
+      <w:tr>
+        <w:trPr>
+          <w:trHeight w:val="376"/>
+        </w:trPr>
+        <w:tc>
+          <w:tcPr>
+            <w:tcW w:w="3676" w:type="dxa"/>
+          </w:tcPr>
+          <w:p>
+            <w:pPr>
+              <w:jc w:val="center"/>
+              <w:rPr>
+                <w:rFonts w:asciiTheme="majorBidi" w:hAnsiTheme="majorBidi" w:cstheme="majorBidi"/>
+              </w:rPr>
+            </w:pPr>
+            <w:r>
+              <w:rPr>
+                <w:rFonts w:asciiTheme="majorBidi" w:hAnsiTheme="majorBidi" w:cstheme="majorBidi"/>
+              </w:rPr>
+              <w:t>Instruction Set Architecture</w:t>
+            </w:r>
+          </w:p>
+        </w:tc>
+        <w:tc>
+          <w:tcPr>
+            <w:tcW w:w="6259" w:type="dxa"/>
+          </w:tcPr>
+          <w:p>
+            <w:pPr>
+              <w:jc w:val="center"/>
+              <w:rPr>
+                <w:rFonts w:asciiTheme="majorBidi" w:hAnsiTheme="majorBidi" w:cstheme="majorBidi"/>
+              </w:rPr>
+            </w:pPr>
+            <w:r>
+              <w:rPr>
+                <w:rFonts w:asciiTheme="majorBidi" w:hAnsiTheme="majorBidi" w:cstheme="majorBidi"/>
+              </w:rPr>
+              <w:t>Reduced Instruction Set Computing</w:t>
+            </w:r>
+            <w:r>
+              <w:rPr>
+                <w:rFonts w:asciiTheme="majorBidi" w:hAnsiTheme="majorBidi" w:cstheme="majorBidi"/>
+              </w:rPr>
+              <w:t xml:space="preserve"> (RISC)</w:t>
+            </w:r>
+          </w:p>
+        </w:tc>
+      </w:tr>
+      <w:tr>
+        <w:trPr>
+          <w:trHeight w:val="376"/>
+        </w:trPr>
+        <w:tc>
+          <w:tcPr>
+            <w:tcW w:w="3676" w:type="dxa"/>
+          </w:tcPr>
+          <w:p>
+            <w:pPr>
+              <w:jc w:val="center"/>
+              <w:rPr>
+                <w:rFonts w:asciiTheme="majorBidi" w:hAnsiTheme="majorBidi" w:cstheme="majorBidi"/>
+              </w:rPr>
+            </w:pPr>
+            <w:r>
+              <w:rPr>
+                <w:rFonts w:asciiTheme="majorBidi" w:hAnsiTheme="majorBidi" w:cstheme="majorBidi"/>
+              </w:rPr>
+              <w:t>Bus Architecture</w:t>
+            </w:r>
+          </w:p>
+        </w:tc>
+        <w:tc>
+          <w:tcPr>
+            <w:tcW w:w="6259" w:type="dxa"/>
+          </w:tcPr>
+          <w:p>
+            <w:pPr>
+              <w:jc w:val="center"/>
+              <w:rPr>
+                <w:rFonts w:asciiTheme="majorBidi" w:hAnsiTheme="majorBidi" w:cstheme="majorBidi"/>
+              </w:rPr>
+            </w:pPr>
+            <w:r>
+              <w:rPr>
+                <w:rFonts w:asciiTheme="majorBidi" w:hAnsiTheme="majorBidi" w:cstheme="majorBidi"/>
+              </w:rPr>
+              <w:t xml:space="preserve">Von Neumann Architecture </w:t>
+            </w:r>
+          </w:p>
+        </w:tc>
+      </w:tr>
+    </w:tbl>
+    <w:p>
+      <w:pPr>
+        <w:rPr>
+          <w:rFonts w:asciiTheme="majorBidi" w:hAnsiTheme="majorBidi" w:cstheme="majorBidi"/>
+        </w:rPr>
+      </w:pPr>
+    </w:p>
+    <w:p>
+      <w:pPr>
+        <w:rPr>
+          <w:rFonts w:asciiTheme="majorBidi" w:hAnsiTheme="majorBidi" w:cstheme="majorBidi"/>
+          <w:b/>
+          <w:bCs/>
+        </w:rPr>
+      </w:pPr>
+    </w:p>
+    <w:p>
+      <w:pPr>
+        <w:rPr>
+          <w:rFonts w:asciiTheme="majorBidi" w:hAnsiTheme="majorBidi" w:cstheme="majorBidi"/>
+        </w:rPr>
+      </w:pPr>
+    </w:p>
+    <w:p>
+      <w:pPr>
+        <w:rPr>
+          <w:rFonts w:asciiTheme="majorBidi" w:hAnsiTheme="majorBidi" w:cstheme="majorBidi"/>
+        </w:rPr>
+      </w:pPr>
+    </w:p>
+    <w:p>
+      <w:pPr>
+        <w:rPr>
+          <w:rFonts w:asciiTheme="majorBidi" w:hAnsiTheme="majorBidi" w:cstheme="majorBidi"/>
+        </w:rPr>
+      </w:pPr>
+    </w:p>
+    <w:p>
+      <w:pPr>
+        <w:rPr>
+          <w:rFonts w:asciiTheme="majorBidi" w:hAnsiTheme="majorBidi" w:cstheme="majorBidi"/>
+        </w:rPr>
+      </w:pPr>
+    </w:p>
+    <w:p>
+      <w:pPr>
+        <w:rPr>
+          <w:rFonts w:asciiTheme="majorBidi" w:hAnsiTheme="majorBidi" w:cstheme="majorBidi"/>
+        </w:rPr>
+      </w:pPr>
+    </w:p>
+    <w:p>
+      <w:pPr>
+        <w:rPr>
+          <w:rFonts w:asciiTheme="majorBidi" w:hAnsiTheme="majorBidi" w:cstheme="majorBidi"/>
+        </w:rPr>
+      </w:pPr>
+    </w:p>
+    <w:p>
+      <w:pPr>
+        <w:rPr>
+          <w:rFonts w:asciiTheme="majorBidi" w:hAnsiTheme="majorBidi" w:cstheme="majorBidi"/>
+        </w:rPr>
+      </w:pPr>
+    </w:p>
+    <w:p>
+      <w:pPr>
+        <w:rPr>
+          <w:rFonts w:asciiTheme="majorBidi" w:hAnsiTheme="majorBidi" w:cstheme="majorBidi"/>
+        </w:rPr>
+      </w:pPr>
+    </w:p>
+    <w:p>
+      <w:pPr>
+        <w:rPr>
+          <w:rFonts w:asciiTheme="majorBidi" w:hAnsiTheme="majorBidi" w:cstheme="majorBidi"/>
+        </w:rPr>
+      </w:pPr>
+    </w:p>
+    <w:p>
+      <w:pPr>
+        <w:rPr>
+          <w:rFonts w:asciiTheme="majorBidi" w:hAnsiTheme="majorBidi" w:cstheme="majorBidi"/>
+        </w:rPr>
+      </w:pPr>
+    </w:p>
+    <w:p>
+      <w:pPr>
+        <w:rPr>
+          <w:rFonts w:asciiTheme="majorBidi" w:hAnsiTheme="majorBidi" w:cstheme="majorBidi"/>
+        </w:rPr>
+      </w:pPr>
+    </w:p>
+    <w:p>
+      <w:pPr>
+        <w:rPr>
+          <w:rFonts w:asciiTheme="majorBidi" w:hAnsiTheme="majorBidi" w:cstheme="majorBidi"/>
+        </w:rPr>
+      </w:pPr>
     </w:p>
     <w:p>
       <w:pPr>
@@ -5909,7 +6946,7 @@
           <w:color w:val="auto"/>
         </w:rPr>
       </w:pPr>
-      <w:bookmarkStart w:id="10" w:name="_Toc152965968"/>
+      <w:bookmarkStart w:id="11" w:name="_Toc153026648"/>
       <w:r>
         <w:rPr>
           <w:rFonts w:asciiTheme="majorBidi" w:hAnsiTheme="majorBidi"/>
@@ -5917,71 +6954,261 @@
           <w:bCs/>
           <w:color w:val="auto"/>
         </w:rPr>
+        <w:lastRenderedPageBreak/>
         <w:t>Project Goals and Constraints</w:t>
       </w:r>
-      <w:bookmarkEnd w:id="10"/>
-    </w:p>
-    <w:p>
-      <w:pPr>
-        <w:pStyle w:val="NormalWeb"/>
-        <w:rPr>
-          <w:rFonts w:asciiTheme="majorBidi" w:hAnsiTheme="majorBidi" w:cstheme="majorBidi"/>
-        </w:rPr>
-      </w:pPr>
-      <w:r>
-        <w:rPr>
-          <w:rFonts w:asciiTheme="majorBidi" w:hAnsiTheme="majorBidi" w:cstheme="majorBidi"/>
-        </w:rPr>
-        <w:t>Clearly define the specific objectives of the project and any limitations or constraints.</w:t>
-      </w:r>
-    </w:p>
-    <w:p>
-      <w:pPr>
-        <w:pStyle w:val="NormalWeb"/>
-        <w:rPr>
-          <w:rFonts w:asciiTheme="majorBidi" w:hAnsiTheme="majorBidi" w:cstheme="majorBidi"/>
-        </w:rPr>
-      </w:pPr>
-    </w:p>
-    <w:p>
-      <w:pPr>
-        <w:pStyle w:val="NormalWeb"/>
-        <w:rPr>
-          <w:rFonts w:asciiTheme="majorBidi" w:hAnsiTheme="majorBidi" w:cstheme="majorBidi"/>
-        </w:rPr>
-      </w:pPr>
-    </w:p>
-    <w:p>
-      <w:pPr>
-        <w:pStyle w:val="NormalWeb"/>
-        <w:rPr>
-          <w:rFonts w:asciiTheme="majorBidi" w:hAnsiTheme="majorBidi" w:cstheme="majorBidi"/>
-        </w:rPr>
-      </w:pPr>
-    </w:p>
-    <w:p>
-      <w:pPr>
-        <w:pStyle w:val="NormalWeb"/>
-        <w:rPr>
-          <w:rFonts w:asciiTheme="majorBidi" w:hAnsiTheme="majorBidi" w:cstheme="majorBidi"/>
-        </w:rPr>
-      </w:pPr>
-    </w:p>
-    <w:p>
-      <w:pPr>
-        <w:pStyle w:val="NormalWeb"/>
-        <w:rPr>
-          <w:rFonts w:asciiTheme="majorBidi" w:hAnsiTheme="majorBidi" w:cstheme="majorBidi"/>
-        </w:rPr>
-      </w:pPr>
-    </w:p>
-    <w:p>
-      <w:pPr>
-        <w:pStyle w:val="NormalWeb"/>
-        <w:rPr>
-          <w:rFonts w:asciiTheme="majorBidi" w:hAnsiTheme="majorBidi" w:cstheme="majorBidi"/>
-        </w:rPr>
-      </w:pPr>
+      <w:bookmarkEnd w:id="11"/>
+    </w:p>
+    <w:p>
+      <w:pPr>
+        <w:rPr>
+          <w:rFonts w:asciiTheme="majorBidi" w:hAnsiTheme="majorBidi" w:cstheme="majorBidi"/>
+        </w:rPr>
+      </w:pPr>
+    </w:p>
+    <w:p>
+      <w:pPr>
+        <w:rPr>
+          <w:rFonts w:asciiTheme="majorBidi" w:hAnsiTheme="majorBidi" w:cstheme="majorBidi"/>
+        </w:rPr>
+      </w:pPr>
+      <w:r>
+        <w:rPr>
+          <w:rFonts w:asciiTheme="majorBidi" w:hAnsiTheme="majorBidi" w:cstheme="majorBidi"/>
+        </w:rPr>
+        <w:t>The project aims to design and implement a microcontroller with</w:t>
+      </w:r>
+      <w:r>
+        <w:rPr>
+          <w:rFonts w:asciiTheme="majorBidi" w:hAnsiTheme="majorBidi" w:cstheme="majorBidi"/>
+        </w:rPr>
+        <w:t xml:space="preserve"> the</w:t>
+      </w:r>
+      <w:r>
+        <w:rPr>
+          <w:rFonts w:asciiTheme="majorBidi" w:hAnsiTheme="majorBidi" w:cstheme="majorBidi"/>
+        </w:rPr>
+        <w:t xml:space="preserve"> </w:t>
+      </w:r>
+      <w:hyperlink w:anchor="_Microprocessor_Design_Overview" w:history="1">
+        <w:r>
+          <w:rPr>
+            <w:rStyle w:val="Hyperlink"/>
+            <w:rFonts w:asciiTheme="majorBidi" w:hAnsiTheme="majorBidi" w:cstheme="majorBidi"/>
+          </w:rPr>
+          <w:t>specified characteristics</w:t>
+        </w:r>
+      </w:hyperlink>
+      <w:r>
+        <w:rPr>
+          <w:rFonts w:asciiTheme="majorBidi" w:hAnsiTheme="majorBidi" w:cstheme="majorBidi"/>
+        </w:rPr>
+        <w:t>, adhering to best practices in design, Verilog standards, and comprehensive documentation. The preferred approach is to prioritize completeness over complexity.</w:t>
+      </w:r>
+    </w:p>
+    <w:p>
+      <w:pPr>
+        <w:rPr>
+          <w:rFonts w:asciiTheme="majorBidi" w:hAnsiTheme="majorBidi" w:cstheme="majorBidi"/>
+        </w:rPr>
+      </w:pPr>
+    </w:p>
+    <w:p>
+      <w:pPr>
+        <w:rPr>
+          <w:rFonts w:asciiTheme="majorBidi" w:hAnsiTheme="majorBidi" w:cstheme="majorBidi"/>
+        </w:rPr>
+      </w:pPr>
+      <w:r>
+        <w:rPr>
+          <w:rFonts w:asciiTheme="majorBidi" w:hAnsiTheme="majorBidi" w:cstheme="majorBidi"/>
+        </w:rPr>
+        <w:t>The SAP-based microprocessor design project concludes upon the completion of the following deliverables:</w:t>
+      </w:r>
+    </w:p>
+    <w:p>
+      <w:pPr>
+        <w:rPr>
+          <w:rFonts w:asciiTheme="majorBidi" w:hAnsiTheme="majorBidi" w:cstheme="majorBidi"/>
+        </w:rPr>
+      </w:pPr>
+    </w:p>
+    <w:p>
+      <w:pPr>
+        <w:pStyle w:val="ListParagraph"/>
+        <w:numPr>
+          <w:ilvl w:val="0"/>
+          <w:numId w:val="65"/>
+        </w:numPr>
+        <w:rPr>
+          <w:rFonts w:asciiTheme="majorBidi" w:hAnsiTheme="majorBidi" w:cstheme="majorBidi"/>
+        </w:rPr>
+      </w:pPr>
+      <w:r>
+        <w:rPr>
+          <w:rFonts w:asciiTheme="majorBidi" w:hAnsiTheme="majorBidi" w:cstheme="majorBidi"/>
+        </w:rPr>
+        <w:t>Microprocessor design, ranging from high-level conceptualization to detailed sub-block designs.</w:t>
+      </w:r>
+    </w:p>
+    <w:p>
+      <w:pPr>
+        <w:pStyle w:val="ListParagraph"/>
+        <w:rPr>
+          <w:rFonts w:asciiTheme="majorBidi" w:hAnsiTheme="majorBidi" w:cstheme="majorBidi"/>
+        </w:rPr>
+      </w:pPr>
+    </w:p>
+    <w:p>
+      <w:pPr>
+        <w:pStyle w:val="ListParagraph"/>
+        <w:numPr>
+          <w:ilvl w:val="0"/>
+          <w:numId w:val="65"/>
+        </w:numPr>
+        <w:rPr>
+          <w:rFonts w:asciiTheme="majorBidi" w:hAnsiTheme="majorBidi" w:cstheme="majorBidi"/>
+        </w:rPr>
+      </w:pPr>
+      <w:r>
+        <w:rPr>
+          <w:rFonts w:asciiTheme="majorBidi" w:hAnsiTheme="majorBidi" w:cstheme="majorBidi"/>
+        </w:rPr>
+        <w:t>A programming guide outlining the instruction set in assembly, hexa</w:t>
+      </w:r>
+      <w:r>
+        <w:rPr>
+          <w:rFonts w:asciiTheme="majorBidi" w:hAnsiTheme="majorBidi" w:cstheme="majorBidi"/>
+        </w:rPr>
+        <w:t>decimal</w:t>
+      </w:r>
+      <w:r>
+        <w:rPr>
+          <w:rFonts w:asciiTheme="majorBidi" w:hAnsiTheme="majorBidi" w:cstheme="majorBidi"/>
+        </w:rPr>
+        <w:t>, and binary formats.</w:t>
+      </w:r>
+    </w:p>
+    <w:p>
+      <w:pPr>
+        <w:rPr>
+          <w:rFonts w:asciiTheme="majorBidi" w:hAnsiTheme="majorBidi" w:cstheme="majorBidi"/>
+        </w:rPr>
+      </w:pPr>
+    </w:p>
+    <w:p>
+      <w:pPr>
+        <w:pStyle w:val="ListParagraph"/>
+        <w:numPr>
+          <w:ilvl w:val="0"/>
+          <w:numId w:val="65"/>
+        </w:numPr>
+        <w:rPr>
+          <w:rFonts w:asciiTheme="majorBidi" w:hAnsiTheme="majorBidi" w:cstheme="majorBidi"/>
+        </w:rPr>
+      </w:pPr>
+      <w:r>
+        <w:rPr>
+          <w:rFonts w:asciiTheme="majorBidi" w:hAnsiTheme="majorBidi" w:cstheme="majorBidi"/>
+        </w:rPr>
+        <w:t>Verilog implementation of the designed sub-blocks, integrated to form the desired microprocessor.</w:t>
+      </w:r>
+      <w:r>
+        <w:rPr>
+          <w:rFonts w:asciiTheme="majorBidi" w:hAnsiTheme="majorBidi" w:cstheme="majorBidi"/>
+        </w:rPr>
+        <w:br/>
+      </w:r>
+    </w:p>
+    <w:p>
+      <w:pPr>
+        <w:pStyle w:val="ListParagraph"/>
+        <w:numPr>
+          <w:ilvl w:val="0"/>
+          <w:numId w:val="65"/>
+        </w:numPr>
+        <w:rPr>
+          <w:rFonts w:asciiTheme="majorBidi" w:hAnsiTheme="majorBidi" w:cstheme="majorBidi"/>
+        </w:rPr>
+      </w:pPr>
+      <w:r>
+        <w:rPr>
+          <w:rFonts w:asciiTheme="majorBidi" w:hAnsiTheme="majorBidi" w:cstheme="majorBidi"/>
+        </w:rPr>
+        <w:t>Multiple test benches, including one for each sub-block and another for the top level to verify overall microprocessor functionality.</w:t>
+      </w:r>
+      <w:r>
+        <w:rPr>
+          <w:rFonts w:asciiTheme="majorBidi" w:hAnsiTheme="majorBidi" w:cstheme="majorBidi"/>
+        </w:rPr>
+        <w:br/>
+      </w:r>
+    </w:p>
+    <w:p>
+      <w:pPr>
+        <w:pStyle w:val="ListParagraph"/>
+        <w:numPr>
+          <w:ilvl w:val="0"/>
+          <w:numId w:val="65"/>
+        </w:numPr>
+        <w:rPr>
+          <w:rFonts w:asciiTheme="majorBidi" w:hAnsiTheme="majorBidi" w:cstheme="majorBidi"/>
+        </w:rPr>
+      </w:pPr>
+      <w:r>
+        <w:rPr>
+          <w:rFonts w:asciiTheme="majorBidi" w:hAnsiTheme="majorBidi" w:cstheme="majorBidi"/>
+        </w:rPr>
+        <w:t>An assembler developed in Python to convert assembly instructions into a binary file ready for execution.</w:t>
+      </w:r>
+      <w:r>
+        <w:rPr>
+          <w:rFonts w:asciiTheme="majorBidi" w:hAnsiTheme="majorBidi" w:cstheme="majorBidi"/>
+        </w:rPr>
+        <w:br/>
+      </w:r>
+    </w:p>
+    <w:p>
+      <w:pPr>
+        <w:pStyle w:val="ListParagraph"/>
+        <w:numPr>
+          <w:ilvl w:val="0"/>
+          <w:numId w:val="65"/>
+        </w:numPr>
+        <w:rPr>
+          <w:rFonts w:asciiTheme="majorBidi" w:hAnsiTheme="majorBidi" w:cstheme="majorBidi"/>
+        </w:rPr>
+      </w:pPr>
+      <w:r>
+        <w:rPr>
+          <w:rFonts w:asciiTheme="majorBidi" w:hAnsiTheme="majorBidi" w:cstheme="majorBidi"/>
+        </w:rPr>
+        <w:t>A demonstration video showcasing the microprocessor's verification on FPGA.</w:t>
+      </w:r>
+      <w:r>
+        <w:rPr>
+          <w:rFonts w:asciiTheme="majorBidi" w:hAnsiTheme="majorBidi" w:cstheme="majorBidi"/>
+        </w:rPr>
+        <w:br/>
+      </w:r>
+    </w:p>
+    <w:p>
+      <w:pPr>
+        <w:pStyle w:val="ListParagraph"/>
+        <w:numPr>
+          <w:ilvl w:val="0"/>
+          <w:numId w:val="65"/>
+        </w:numPr>
+        <w:rPr>
+          <w:rFonts w:asciiTheme="majorBidi" w:hAnsiTheme="majorBidi" w:cstheme="majorBidi"/>
+        </w:rPr>
+      </w:pPr>
+      <w:r>
+        <w:rPr>
+          <w:rFonts w:asciiTheme="majorBidi" w:hAnsiTheme="majorBidi" w:cstheme="majorBidi"/>
+        </w:rPr>
+        <w:t>A presentation summarizing the work done, highlighting the characteristics of the microprocessor design.</w:t>
+      </w:r>
     </w:p>
     <w:p>
       <w:pPr>
@@ -6069,7 +7296,7 @@
           <w:color w:val="auto"/>
         </w:rPr>
       </w:pPr>
-      <w:bookmarkStart w:id="11" w:name="_Toc152965969"/>
+      <w:bookmarkStart w:id="12" w:name="_Toc153026649"/>
       <w:r>
         <w:rPr>
           <w:rFonts w:asciiTheme="majorBidi" w:hAnsiTheme="majorBidi"/>
@@ -6080,7 +7307,7 @@
         <w:lastRenderedPageBreak/>
         <w:t>Project Management</w:t>
       </w:r>
-      <w:bookmarkEnd w:id="11"/>
+      <w:bookmarkEnd w:id="12"/>
     </w:p>
     <w:p>
       <w:pPr>
@@ -6117,7 +7344,7 @@
           <w:color w:val="auto"/>
         </w:rPr>
       </w:pPr>
-      <w:bookmarkStart w:id="12" w:name="_Toc152965970"/>
+      <w:bookmarkStart w:id="13" w:name="_Toc153026650"/>
       <w:r>
         <w:rPr>
           <w:rFonts w:asciiTheme="majorBidi" w:hAnsiTheme="majorBidi"/>
@@ -6127,9 +7354,15 @@
         </w:rPr>
         <w:t>Milestones</w:t>
       </w:r>
-      <w:bookmarkEnd w:id="12"/>
-    </w:p>
-    <w:p/>
+      <w:bookmarkEnd w:id="13"/>
+    </w:p>
+    <w:p>
+      <w:pPr>
+        <w:rPr>
+          <w:rFonts w:asciiTheme="majorBidi" w:hAnsiTheme="majorBidi" w:cstheme="majorBidi"/>
+        </w:rPr>
+      </w:pPr>
+    </w:p>
     <w:p>
       <w:pPr>
         <w:rPr>
@@ -6275,15 +7508,7 @@
           <w:b/>
           <w:bCs/>
         </w:rPr>
-        <w:t>Specifications Determination</w:t>
-      </w:r>
-      <w:r>
-        <w:rPr>
-          <w:rFonts w:asciiTheme="majorBidi" w:hAnsiTheme="majorBidi" w:cstheme="majorBidi"/>
-          <w:b/>
-          <w:bCs/>
-        </w:rPr>
-        <w:t xml:space="preserve"> and Instruction Set Architecture</w:t>
+        <w:t>Specifications Determination and Instruction Set Architecture</w:t>
       </w:r>
     </w:p>
     <w:p>
@@ -6297,19 +7522,7 @@
         <w:rPr>
           <w:rFonts w:asciiTheme="majorBidi" w:hAnsiTheme="majorBidi" w:cstheme="majorBidi"/>
         </w:rPr>
-        <w:t xml:space="preserve">Outline the </w:t>
-      </w:r>
-      <w:r>
-        <w:rPr>
-          <w:rFonts w:asciiTheme="majorBidi" w:hAnsiTheme="majorBidi" w:cstheme="majorBidi"/>
-        </w:rPr>
-        <w:t xml:space="preserve">microprocessor </w:t>
-      </w:r>
-      <w:r>
-        <w:rPr>
-          <w:rFonts w:asciiTheme="majorBidi" w:hAnsiTheme="majorBidi" w:cstheme="majorBidi"/>
-        </w:rPr>
-        <w:t>specifications</w:t>
+        <w:t>Outline the microprocessor specifications</w:t>
       </w:r>
       <w:r>
         <w:rPr>
@@ -6609,13 +7822,7 @@
         <w:rPr>
           <w:rFonts w:asciiTheme="majorBidi" w:hAnsiTheme="majorBidi" w:cstheme="majorBidi"/>
         </w:rPr>
-        <w:t>milestone and</w:t>
-      </w:r>
-      <w:r>
-        <w:rPr>
-          <w:rFonts w:asciiTheme="majorBidi" w:hAnsiTheme="majorBidi" w:cstheme="majorBidi"/>
-        </w:rPr>
-        <w:t xml:space="preserve"> perform unit testing on each component to ensure readiness for integration.</w:t>
+        <w:t>milestone and perform unit testing on each component to ensure readiness for integration.</w:t>
       </w:r>
     </w:p>
     <w:p>
@@ -6674,57 +7881,14 @@
         <w:rPr>
           <w:rFonts w:asciiTheme="majorBidi" w:hAnsiTheme="majorBidi" w:cstheme="majorBidi"/>
         </w:rPr>
-        <w:t xml:space="preserve">Implement the </w:t>
-      </w:r>
-      <w:r>
-        <w:rPr>
-          <w:rFonts w:asciiTheme="majorBidi" w:hAnsiTheme="majorBidi" w:cstheme="majorBidi"/>
-        </w:rPr>
-        <w:t>data path and ALU</w:t>
-      </w:r>
-      <w:r>
-        <w:rPr>
-          <w:rFonts w:asciiTheme="majorBidi" w:hAnsiTheme="majorBidi" w:cstheme="majorBidi"/>
-        </w:rPr>
-        <w:t xml:space="preserve"> components defined during the “</w:t>
-      </w:r>
-      <w:r>
-        <w:rPr>
-          <w:rFonts w:asciiTheme="majorBidi" w:hAnsiTheme="majorBidi" w:cstheme="majorBidi"/>
-        </w:rPr>
-        <w:t>Data Path and ALU</w:t>
-      </w:r>
-      <w:r>
-        <w:rPr>
-          <w:rFonts w:asciiTheme="majorBidi" w:hAnsiTheme="majorBidi" w:cstheme="majorBidi"/>
-        </w:rPr>
-        <w:t xml:space="preserve"> Design” </w:t>
-      </w:r>
-      <w:r>
-        <w:rPr>
-          <w:rFonts w:asciiTheme="majorBidi" w:hAnsiTheme="majorBidi" w:cstheme="majorBidi"/>
-        </w:rPr>
-        <w:t>milestone</w:t>
-      </w:r>
-      <w:r>
-        <w:rPr>
-          <w:rFonts w:asciiTheme="majorBidi" w:hAnsiTheme="majorBidi" w:cstheme="majorBidi"/>
-        </w:rPr>
-        <w:t xml:space="preserve"> and</w:t>
-      </w:r>
-      <w:r>
-        <w:rPr>
-          <w:rFonts w:asciiTheme="majorBidi" w:hAnsiTheme="majorBidi" w:cstheme="majorBidi"/>
-        </w:rPr>
-        <w:t xml:space="preserve"> perform unit testing on each component to ensure readiness for integration.</w:t>
-      </w:r>
-    </w:p>
-    <w:p>
-      <w:pPr>
-        <w:rPr>
-          <w:rFonts w:asciiTheme="majorBidi" w:hAnsiTheme="majorBidi" w:cstheme="majorBidi"/>
-        </w:rPr>
-      </w:pPr>
+        <w:t xml:space="preserve">Implement the data path and ALU components defined during the “Data Path and ALU Design” </w:t>
+      </w:r>
+      <w:r>
+        <w:rPr>
+          <w:rFonts w:asciiTheme="majorBidi" w:hAnsiTheme="majorBidi" w:cstheme="majorBidi"/>
+        </w:rPr>
+        <w:t>milestone and perform unit testing on each component to ensure readiness for integration.</w:t>
+      </w:r>
     </w:p>
     <w:p>
       <w:pPr>
@@ -6745,6 +7909,7 @@
           <w:b/>
           <w:bCs/>
         </w:rPr>
+        <w:lastRenderedPageBreak/>
         <w:t xml:space="preserve">Memory </w:t>
       </w:r>
       <w:r>
@@ -6775,19 +7940,7 @@
         <w:rPr>
           <w:rFonts w:asciiTheme="majorBidi" w:hAnsiTheme="majorBidi" w:cstheme="majorBidi"/>
         </w:rPr>
-        <w:t xml:space="preserve">Implement the </w:t>
-      </w:r>
-      <w:r>
-        <w:rPr>
-          <w:rFonts w:asciiTheme="majorBidi" w:hAnsiTheme="majorBidi" w:cstheme="majorBidi"/>
-        </w:rPr>
-        <w:t>memory</w:t>
-      </w:r>
-      <w:r>
-        <w:rPr>
-          <w:rFonts w:asciiTheme="majorBidi" w:hAnsiTheme="majorBidi" w:cstheme="majorBidi"/>
-        </w:rPr>
-        <w:t xml:space="preserve"> components defined during the “</w:t>
+        <w:t>Implement the memory components defined during the “</w:t>
       </w:r>
       <w:r>
         <w:rPr>
@@ -6805,19 +7958,7 @@
         <w:rPr>
           <w:rFonts w:asciiTheme="majorBidi" w:hAnsiTheme="majorBidi" w:cstheme="majorBidi"/>
         </w:rPr>
-        <w:t>milestone</w:t>
-      </w:r>
-      <w:r>
-        <w:rPr>
-          <w:rFonts w:asciiTheme="majorBidi" w:hAnsiTheme="majorBidi" w:cstheme="majorBidi"/>
-        </w:rPr>
-        <w:t xml:space="preserve"> and</w:t>
-      </w:r>
-      <w:r>
-        <w:rPr>
-          <w:rFonts w:asciiTheme="majorBidi" w:hAnsiTheme="majorBidi" w:cstheme="majorBidi"/>
-        </w:rPr>
-        <w:t xml:space="preserve"> perform unit testing on each component to ensure readiness for integration.</w:t>
+        <w:t>milestone and perform unit testing on each component to ensure readiness for integration.</w:t>
       </w:r>
     </w:p>
     <w:p>
@@ -6922,13 +8063,7 @@
         <w:rPr>
           <w:rFonts w:asciiTheme="majorBidi" w:hAnsiTheme="majorBidi" w:cstheme="majorBidi"/>
         </w:rPr>
-        <w:t>A</w:t>
-      </w:r>
-      <w:r>
-        <w:rPr>
-          <w:rFonts w:asciiTheme="majorBidi" w:hAnsiTheme="majorBidi" w:cstheme="majorBidi"/>
-        </w:rPr>
-        <w:t>ssess the timing characteristics of the microprocessor, ensuring compliance with specified constraints</w:t>
+        <w:t>Assess the timing characteristics of the microprocessor, ensuring compliance with specified constraints</w:t>
       </w:r>
       <w:r>
         <w:rPr>
@@ -7246,7 +8381,7 @@
           <w:color w:val="auto"/>
         </w:rPr>
       </w:pPr>
-      <w:bookmarkStart w:id="13" w:name="_Toc152965971"/>
+      <w:bookmarkStart w:id="14" w:name="_Toc153026651"/>
       <w:r>
         <w:rPr>
           <w:rFonts w:asciiTheme="majorBidi" w:hAnsiTheme="majorBidi"/>
@@ -7255,18 +8390,9 @@
           <w:color w:val="auto"/>
         </w:rPr>
         <w:lastRenderedPageBreak/>
-        <w:t xml:space="preserve">Estimated </w:t>
-      </w:r>
-      <w:r>
-        <w:rPr>
-          <w:rFonts w:asciiTheme="majorBidi" w:hAnsiTheme="majorBidi"/>
-          <w:b/>
-          <w:bCs/>
-          <w:color w:val="auto"/>
-        </w:rPr>
-        <w:t>Timeline</w:t>
-      </w:r>
-      <w:bookmarkEnd w:id="13"/>
+        <w:t>Estimated Timeline</w:t>
+      </w:r>
+      <w:bookmarkEnd w:id="14"/>
     </w:p>
     <w:p>
       <w:pPr>
@@ -7366,31 +8492,7 @@
           <w:b/>
           <w:bCs/>
         </w:rPr>
-        <w:t xml:space="preserve">Phase </w:t>
-      </w:r>
-      <w:r>
-        <w:rPr>
-          <w:rFonts w:asciiTheme="majorBidi" w:hAnsiTheme="majorBidi" w:cstheme="majorBidi"/>
-          <w:b/>
-          <w:bCs/>
-        </w:rPr>
-        <w:t>1</w:t>
-      </w:r>
-      <w:r>
-        <w:rPr>
-          <w:rFonts w:asciiTheme="majorBidi" w:hAnsiTheme="majorBidi" w:cstheme="majorBidi"/>
-          <w:b/>
-          <w:bCs/>
-        </w:rPr>
-        <w:t xml:space="preserve"> –</w:t>
-      </w:r>
-      <w:r>
-        <w:rPr>
-          <w:rFonts w:asciiTheme="majorBidi" w:hAnsiTheme="majorBidi" w:cstheme="majorBidi"/>
-          <w:b/>
-          <w:bCs/>
-        </w:rPr>
-        <w:t xml:space="preserve"> </w:t>
+        <w:t xml:space="preserve">Phase 1 – </w:t>
       </w:r>
       <w:r>
         <w:rPr>
@@ -7717,7 +8819,7 @@
                     </pic:cNvPicPr>
                   </pic:nvPicPr>
                   <pic:blipFill>
-                    <a:blip r:embed="rId10">
+                    <a:blip r:embed="rId11">
                       <a:extLst>
                         <a:ext uri="{28A0092B-C50C-407E-A947-70E740481C1C}">
                           <a14:useLocalDpi xmlns:a14="http://schemas.microsoft.com/office/drawing/2010/main" val="0"/>
@@ -7798,7 +8900,7 @@
           <w:color w:val="auto"/>
         </w:rPr>
       </w:pPr>
-      <w:bookmarkStart w:id="14" w:name="_Toc152965972"/>
+      <w:bookmarkStart w:id="15" w:name="_Toc153026652"/>
       <w:r>
         <w:rPr>
           <w:rFonts w:asciiTheme="majorBidi" w:hAnsiTheme="majorBidi"/>
@@ -7809,7 +8911,7 @@
         <w:lastRenderedPageBreak/>
         <w:t>Challenges Faced and Solutions</w:t>
       </w:r>
-      <w:bookmarkEnd w:id="14"/>
+      <w:bookmarkEnd w:id="15"/>
     </w:p>
     <w:p>
       <w:pPr>
@@ -7824,6 +8926,158 @@
         </w:rPr>
         <w:t>Discuss any challenges encountered during the project and the corresponding solutions.</w:t>
       </w:r>
+    </w:p>
+    <w:p>
+      <w:pPr>
+        <w:pStyle w:val="NormalWeb"/>
+        <w:rPr>
+          <w:rFonts w:asciiTheme="majorBidi" w:hAnsiTheme="majorBidi" w:cstheme="majorBidi"/>
+        </w:rPr>
+      </w:pPr>
+    </w:p>
+    <w:p>
+      <w:pPr>
+        <w:pStyle w:val="NormalWeb"/>
+        <w:rPr>
+          <w:rFonts w:asciiTheme="majorBidi" w:hAnsiTheme="majorBidi" w:cstheme="majorBidi"/>
+        </w:rPr>
+      </w:pPr>
+    </w:p>
+    <w:p>
+      <w:pPr>
+        <w:pStyle w:val="NormalWeb"/>
+        <w:rPr>
+          <w:rFonts w:asciiTheme="majorBidi" w:hAnsiTheme="majorBidi" w:cstheme="majorBidi"/>
+        </w:rPr>
+      </w:pPr>
+    </w:p>
+    <w:p>
+      <w:pPr>
+        <w:pStyle w:val="NormalWeb"/>
+        <w:rPr>
+          <w:rFonts w:asciiTheme="majorBidi" w:hAnsiTheme="majorBidi" w:cstheme="majorBidi"/>
+        </w:rPr>
+      </w:pPr>
+    </w:p>
+    <w:p>
+      <w:pPr>
+        <w:pStyle w:val="NormalWeb"/>
+        <w:rPr>
+          <w:rFonts w:asciiTheme="majorBidi" w:hAnsiTheme="majorBidi" w:cstheme="majorBidi"/>
+        </w:rPr>
+      </w:pPr>
+    </w:p>
+    <w:p>
+      <w:pPr>
+        <w:pStyle w:val="NormalWeb"/>
+        <w:rPr>
+          <w:rFonts w:asciiTheme="majorBidi" w:hAnsiTheme="majorBidi" w:cstheme="majorBidi"/>
+        </w:rPr>
+      </w:pPr>
+    </w:p>
+    <w:p>
+      <w:pPr>
+        <w:pStyle w:val="NormalWeb"/>
+        <w:rPr>
+          <w:rFonts w:asciiTheme="majorBidi" w:hAnsiTheme="majorBidi" w:cstheme="majorBidi"/>
+        </w:rPr>
+      </w:pPr>
+    </w:p>
+    <w:p>
+      <w:pPr>
+        <w:pStyle w:val="NormalWeb"/>
+        <w:rPr>
+          <w:rFonts w:asciiTheme="majorBidi" w:hAnsiTheme="majorBidi" w:cstheme="majorBidi"/>
+        </w:rPr>
+      </w:pPr>
+    </w:p>
+    <w:p>
+      <w:pPr>
+        <w:pStyle w:val="NormalWeb"/>
+        <w:rPr>
+          <w:rFonts w:asciiTheme="majorBidi" w:hAnsiTheme="majorBidi" w:cstheme="majorBidi"/>
+        </w:rPr>
+      </w:pPr>
+    </w:p>
+    <w:p>
+      <w:pPr>
+        <w:pStyle w:val="NormalWeb"/>
+        <w:rPr>
+          <w:rFonts w:asciiTheme="majorBidi" w:hAnsiTheme="majorBidi" w:cstheme="majorBidi"/>
+        </w:rPr>
+      </w:pPr>
+    </w:p>
+    <w:p>
+      <w:pPr>
+        <w:pStyle w:val="NormalWeb"/>
+        <w:rPr>
+          <w:rFonts w:asciiTheme="majorBidi" w:hAnsiTheme="majorBidi" w:cstheme="majorBidi"/>
+        </w:rPr>
+      </w:pPr>
+    </w:p>
+    <w:p>
+      <w:pPr>
+        <w:pStyle w:val="NormalWeb"/>
+        <w:rPr>
+          <w:rFonts w:asciiTheme="majorBidi" w:hAnsiTheme="majorBidi" w:cstheme="majorBidi"/>
+        </w:rPr>
+      </w:pPr>
+    </w:p>
+    <w:p>
+      <w:pPr>
+        <w:pStyle w:val="NormalWeb"/>
+        <w:rPr>
+          <w:rFonts w:asciiTheme="majorBidi" w:hAnsiTheme="majorBidi" w:cstheme="majorBidi"/>
+        </w:rPr>
+      </w:pPr>
+    </w:p>
+    <w:p>
+      <w:pPr>
+        <w:pStyle w:val="NormalWeb"/>
+        <w:rPr>
+          <w:rFonts w:asciiTheme="majorBidi" w:hAnsiTheme="majorBidi" w:cstheme="majorBidi"/>
+        </w:rPr>
+      </w:pPr>
+    </w:p>
+    <w:p>
+      <w:pPr>
+        <w:pStyle w:val="NormalWeb"/>
+        <w:rPr>
+          <w:rFonts w:asciiTheme="majorBidi" w:hAnsiTheme="majorBidi" w:cstheme="majorBidi"/>
+        </w:rPr>
+      </w:pPr>
+    </w:p>
+    <w:p>
+      <w:pPr>
+        <w:pStyle w:val="NormalWeb"/>
+        <w:rPr>
+          <w:rFonts w:asciiTheme="majorBidi" w:hAnsiTheme="majorBidi" w:cstheme="majorBidi"/>
+        </w:rPr>
+      </w:pPr>
+    </w:p>
+    <w:p>
+      <w:pPr>
+        <w:pStyle w:val="NormalWeb"/>
+        <w:rPr>
+          <w:rFonts w:asciiTheme="majorBidi" w:hAnsiTheme="majorBidi" w:cstheme="majorBidi"/>
+        </w:rPr>
+      </w:pPr>
+    </w:p>
+    <w:p>
+      <w:pPr>
+        <w:pStyle w:val="NormalWeb"/>
+        <w:rPr>
+          <w:rFonts w:asciiTheme="majorBidi" w:hAnsiTheme="majorBidi" w:cstheme="majorBidi"/>
+        </w:rPr>
+      </w:pPr>
+    </w:p>
+    <w:p>
+      <w:pPr>
+        <w:pStyle w:val="NormalWeb"/>
+        <w:rPr>
+          <w:rFonts w:asciiTheme="majorBidi" w:hAnsiTheme="majorBidi" w:cstheme="majorBidi"/>
+        </w:rPr>
+      </w:pPr>
     </w:p>
     <w:p>
       <w:pPr>
@@ -7855,7 +9109,7 @@
           <w:color w:val="auto"/>
         </w:rPr>
       </w:pPr>
-      <w:bookmarkStart w:id="15" w:name="_Toc152965973"/>
+      <w:bookmarkStart w:id="16" w:name="_Toc153026653"/>
       <w:r>
         <w:rPr>
           <w:rFonts w:asciiTheme="majorBidi" w:hAnsiTheme="majorBidi"/>
@@ -7863,9 +9117,10 @@
           <w:bCs/>
           <w:color w:val="auto"/>
         </w:rPr>
+        <w:lastRenderedPageBreak/>
         <w:t>Microprocessor Architecture</w:t>
       </w:r>
-      <w:bookmarkEnd w:id="15"/>
+      <w:bookmarkEnd w:id="16"/>
     </w:p>
     <w:p>
       <w:pPr>
@@ -7902,7 +9157,7 @@
           <w:color w:val="auto"/>
         </w:rPr>
       </w:pPr>
-      <w:bookmarkStart w:id="16" w:name="_Toc152965974"/>
+      <w:bookmarkStart w:id="17" w:name="_Toc153026654"/>
       <w:r>
         <w:rPr>
           <w:rFonts w:asciiTheme="majorBidi" w:hAnsiTheme="majorBidi"/>
@@ -7912,7 +9167,7 @@
         </w:rPr>
         <w:t>Choice of Microprocessor Architecture</w:t>
       </w:r>
-      <w:bookmarkEnd w:id="16"/>
+      <w:bookmarkEnd w:id="17"/>
     </w:p>
     <w:p>
       <w:pPr>
@@ -7969,7 +9224,7 @@
           <w:color w:val="auto"/>
         </w:rPr>
       </w:pPr>
-      <w:bookmarkStart w:id="17" w:name="_Toc152965975"/>
+      <w:bookmarkStart w:id="18" w:name="_Toc153026655"/>
       <w:r>
         <w:rPr>
           <w:rFonts w:asciiTheme="majorBidi" w:hAnsiTheme="majorBidi"/>
@@ -7979,7 +9234,7 @@
         </w:rPr>
         <w:t>Block Diagram and Components</w:t>
       </w:r>
-      <w:bookmarkEnd w:id="17"/>
+      <w:bookmarkEnd w:id="18"/>
     </w:p>
     <w:p>
       <w:pPr>
@@ -8041,7 +9296,7 @@
           <w:color w:val="auto"/>
         </w:rPr>
       </w:pPr>
-      <w:bookmarkStart w:id="18" w:name="_Toc152965976"/>
+      <w:bookmarkStart w:id="19" w:name="_Toc153026656"/>
       <w:r>
         <w:rPr>
           <w:rFonts w:asciiTheme="majorBidi" w:hAnsiTheme="majorBidi"/>
@@ -8051,7 +9306,7 @@
         </w:rPr>
         <w:t>Instruction Set Architecture (ISA)</w:t>
       </w:r>
-      <w:bookmarkEnd w:id="18"/>
+      <w:bookmarkEnd w:id="19"/>
     </w:p>
     <w:p>
       <w:pPr>
@@ -8088,7 +9343,7 @@
           <w:color w:val="auto"/>
         </w:rPr>
       </w:pPr>
-      <w:bookmarkStart w:id="19" w:name="_Toc152965977"/>
+      <w:bookmarkStart w:id="20" w:name="_Toc153026657"/>
       <w:r>
         <w:rPr>
           <w:rFonts w:asciiTheme="majorBidi" w:hAnsiTheme="majorBidi"/>
@@ -8098,7 +9353,7 @@
         </w:rPr>
         <w:t>Definition of Instruction Set</w:t>
       </w:r>
-      <w:bookmarkEnd w:id="19"/>
+      <w:bookmarkEnd w:id="20"/>
     </w:p>
     <w:p>
       <w:pPr>
@@ -8155,7 +9410,7 @@
           <w:color w:val="auto"/>
         </w:rPr>
       </w:pPr>
-      <w:bookmarkStart w:id="20" w:name="_Toc152965978"/>
+      <w:bookmarkStart w:id="21" w:name="_Toc153026658"/>
       <w:r>
         <w:rPr>
           <w:rFonts w:asciiTheme="majorBidi" w:hAnsiTheme="majorBidi"/>
@@ -8165,7 +9420,7 @@
         </w:rPr>
         <w:t>Opcode Assignments</w:t>
       </w:r>
-      <w:bookmarkEnd w:id="20"/>
+      <w:bookmarkEnd w:id="21"/>
     </w:p>
     <w:p>
       <w:pPr>
@@ -8211,7 +9466,7 @@
           <w:color w:val="auto"/>
         </w:rPr>
       </w:pPr>
-      <w:bookmarkStart w:id="21" w:name="_Toc152965979"/>
+      <w:bookmarkStart w:id="22" w:name="_Toc153026659"/>
       <w:r>
         <w:rPr>
           <w:rFonts w:asciiTheme="majorBidi" w:hAnsiTheme="majorBidi"/>
@@ -8221,7 +9476,7 @@
         </w:rPr>
         <w:t>Addressing Modes</w:t>
       </w:r>
-      <w:bookmarkEnd w:id="21"/>
+      <w:bookmarkEnd w:id="22"/>
     </w:p>
     <w:p>
       <w:pPr>
@@ -8259,7 +9514,7 @@
           <w:color w:val="auto"/>
         </w:rPr>
       </w:pPr>
-      <w:bookmarkStart w:id="22" w:name="_Toc152965980"/>
+      <w:bookmarkStart w:id="23" w:name="_Toc153026660"/>
       <w:r>
         <w:rPr>
           <w:rFonts w:asciiTheme="majorBidi" w:hAnsiTheme="majorBidi"/>
@@ -8269,7 +9524,7 @@
         </w:rPr>
         <w:t>Assembler (Programming Guide)</w:t>
       </w:r>
-      <w:bookmarkEnd w:id="22"/>
+      <w:bookmarkEnd w:id="23"/>
     </w:p>
     <w:p>
       <w:pPr>
@@ -8323,7 +9578,7 @@
           <w:color w:val="auto"/>
         </w:rPr>
       </w:pPr>
-      <w:bookmarkStart w:id="23" w:name="_Toc152965981"/>
+      <w:bookmarkStart w:id="24" w:name="_Toc153026661"/>
       <w:r>
         <w:rPr>
           <w:rFonts w:asciiTheme="majorBidi" w:hAnsiTheme="majorBidi"/>
@@ -8333,7 +9588,7 @@
         </w:rPr>
         <w:t>Design Methodology</w:t>
       </w:r>
-      <w:bookmarkEnd w:id="23"/>
+      <w:bookmarkEnd w:id="24"/>
     </w:p>
     <w:p>
       <w:pPr>
@@ -8370,7 +9625,7 @@
           <w:color w:val="auto"/>
         </w:rPr>
       </w:pPr>
-      <w:bookmarkStart w:id="24" w:name="_Toc152965982"/>
+      <w:bookmarkStart w:id="25" w:name="_Toc153026662"/>
       <w:r>
         <w:rPr>
           <w:rFonts w:asciiTheme="majorBidi" w:hAnsiTheme="majorBidi"/>
@@ -8380,7 +9635,7 @@
         </w:rPr>
         <w:t>High-Level Design Overview</w:t>
       </w:r>
-      <w:bookmarkEnd w:id="24"/>
+      <w:bookmarkEnd w:id="25"/>
     </w:p>
     <w:p>
       <w:pPr>
@@ -8430,7 +9685,7 @@
           <w:color w:val="auto"/>
         </w:rPr>
       </w:pPr>
-      <w:bookmarkStart w:id="25" w:name="_Toc152965983"/>
+      <w:bookmarkStart w:id="26" w:name="_Toc153026663"/>
       <w:r>
         <w:rPr>
           <w:rFonts w:asciiTheme="majorBidi" w:hAnsiTheme="majorBidi"/>
@@ -8440,7 +9695,7 @@
         </w:rPr>
         <w:t>Control Unit Design</w:t>
       </w:r>
-      <w:bookmarkEnd w:id="25"/>
+      <w:bookmarkEnd w:id="26"/>
     </w:p>
     <w:p>
       <w:pPr>
@@ -8449,19 +9704,11 @@
           <w:rFonts w:asciiTheme="majorBidi" w:hAnsiTheme="majorBidi" w:cstheme="majorBidi"/>
         </w:rPr>
       </w:pPr>
-      <w:proofErr w:type="gramStart"/>
-      <w:r>
-        <w:rPr>
-          <w:rFonts w:asciiTheme="majorBidi" w:hAnsiTheme="majorBidi" w:cstheme="majorBidi"/>
-        </w:rPr>
-        <w:t>Detail</w:t>
-      </w:r>
-      <w:proofErr w:type="gramEnd"/>
-      <w:r>
-        <w:rPr>
-          <w:rFonts w:asciiTheme="majorBidi" w:hAnsiTheme="majorBidi" w:cstheme="majorBidi"/>
-        </w:rPr>
-        <w:t xml:space="preserve"> the design of the control unit and its role in instruction execution.</w:t>
+      <w:r>
+        <w:rPr>
+          <w:rFonts w:asciiTheme="majorBidi" w:hAnsiTheme="majorBidi" w:cstheme="majorBidi"/>
+        </w:rPr>
+        <w:t>Detail the design of the control unit and its role in instruction execution.</w:t>
       </w:r>
     </w:p>
     <w:p>
@@ -8486,7 +9733,7 @@
           <w:color w:val="auto"/>
         </w:rPr>
       </w:pPr>
-      <w:bookmarkStart w:id="26" w:name="_Toc152965984"/>
+      <w:bookmarkStart w:id="27" w:name="_Toc153026664"/>
       <w:r>
         <w:rPr>
           <w:rFonts w:asciiTheme="majorBidi" w:hAnsiTheme="majorBidi"/>
@@ -8496,7 +9743,7 @@
         </w:rPr>
         <w:t>Data Path Design</w:t>
       </w:r>
-      <w:bookmarkEnd w:id="26"/>
+      <w:bookmarkEnd w:id="27"/>
     </w:p>
     <w:p>
       <w:pPr>
@@ -8534,7 +9781,7 @@
           <w:color w:val="auto"/>
         </w:rPr>
       </w:pPr>
-      <w:bookmarkStart w:id="27" w:name="_Toc152965985"/>
+      <w:bookmarkStart w:id="28" w:name="_Toc153026665"/>
       <w:r>
         <w:rPr>
           <w:rFonts w:asciiTheme="majorBidi" w:hAnsiTheme="majorBidi"/>
@@ -8544,7 +9791,7 @@
         </w:rPr>
         <w:t>Memory Hierarchy</w:t>
       </w:r>
-      <w:bookmarkEnd w:id="27"/>
+      <w:bookmarkEnd w:id="28"/>
     </w:p>
     <w:p>
       <w:pPr>
@@ -8590,7 +9837,7 @@
           <w:color w:val="auto"/>
         </w:rPr>
       </w:pPr>
-      <w:bookmarkStart w:id="28" w:name="_Toc152965986"/>
+      <w:bookmarkStart w:id="29" w:name="_Toc153026666"/>
       <w:r>
         <w:rPr>
           <w:rFonts w:asciiTheme="majorBidi" w:hAnsiTheme="majorBidi"/>
@@ -8600,7 +9847,7 @@
         </w:rPr>
         <w:t>Implementation</w:t>
       </w:r>
-      <w:bookmarkEnd w:id="28"/>
+      <w:bookmarkEnd w:id="29"/>
     </w:p>
     <w:p>
       <w:pPr>
@@ -8637,7 +9884,7 @@
           <w:color w:val="auto"/>
         </w:rPr>
       </w:pPr>
-      <w:bookmarkStart w:id="29" w:name="_Toc152965987"/>
+      <w:bookmarkStart w:id="30" w:name="_Toc153026667"/>
       <w:r>
         <w:rPr>
           <w:rFonts w:asciiTheme="majorBidi" w:hAnsiTheme="majorBidi"/>
@@ -8645,9 +9892,10 @@
           <w:bCs/>
           <w:color w:val="auto"/>
         </w:rPr>
+        <w:lastRenderedPageBreak/>
         <w:t>Register Transfer Level (RTL) Description</w:t>
       </w:r>
-      <w:bookmarkEnd w:id="29"/>
+      <w:bookmarkEnd w:id="30"/>
     </w:p>
     <w:p>
       <w:pPr>
@@ -8690,7 +9938,7 @@
           <w:color w:val="auto"/>
         </w:rPr>
       </w:pPr>
-      <w:bookmarkStart w:id="30" w:name="_Toc152965988"/>
+      <w:bookmarkStart w:id="31" w:name="_Toc153026668"/>
       <w:r>
         <w:rPr>
           <w:rFonts w:asciiTheme="majorBidi" w:hAnsiTheme="majorBidi"/>
@@ -8700,7 +9948,7 @@
         </w:rPr>
         <w:t>Simulation Results</w:t>
       </w:r>
-      <w:bookmarkEnd w:id="30"/>
+      <w:bookmarkEnd w:id="31"/>
     </w:p>
     <w:p>
       <w:pPr>
@@ -8738,7 +9986,7 @@
           <w:color w:val="auto"/>
         </w:rPr>
       </w:pPr>
-      <w:bookmarkStart w:id="31" w:name="_Toc152965989"/>
+      <w:bookmarkStart w:id="32" w:name="_Toc153026669"/>
       <w:r>
         <w:rPr>
           <w:rFonts w:asciiTheme="majorBidi" w:hAnsiTheme="majorBidi"/>
@@ -8748,7 +9996,7 @@
         </w:rPr>
         <w:t>Hardware Description Language (HDL) Code Snippets</w:t>
       </w:r>
-      <w:bookmarkEnd w:id="31"/>
+      <w:bookmarkEnd w:id="32"/>
     </w:p>
     <w:p>
       <w:pPr>
@@ -8794,7 +10042,7 @@
           <w:color w:val="auto"/>
         </w:rPr>
       </w:pPr>
-      <w:bookmarkStart w:id="32" w:name="_Toc152965990"/>
+      <w:bookmarkStart w:id="33" w:name="_Toc153026670"/>
       <w:r>
         <w:rPr>
           <w:rFonts w:asciiTheme="majorBidi" w:hAnsiTheme="majorBidi"/>
@@ -8804,7 +10052,7 @@
         </w:rPr>
         <w:t>Testing and Verification</w:t>
       </w:r>
-      <w:bookmarkEnd w:id="32"/>
+      <w:bookmarkEnd w:id="33"/>
     </w:p>
     <w:p>
       <w:pPr>
@@ -8841,7 +10089,7 @@
           <w:color w:val="auto"/>
         </w:rPr>
       </w:pPr>
-      <w:bookmarkStart w:id="33" w:name="_Toc152965991"/>
+      <w:bookmarkStart w:id="34" w:name="_Toc153026671"/>
       <w:r>
         <w:rPr>
           <w:rFonts w:asciiTheme="majorBidi" w:hAnsiTheme="majorBidi"/>
@@ -8851,7 +10099,7 @@
         </w:rPr>
         <w:t>Test Plan</w:t>
       </w:r>
-      <w:bookmarkEnd w:id="33"/>
+      <w:bookmarkEnd w:id="34"/>
     </w:p>
     <w:p>
       <w:pPr>
@@ -8872,6 +10120,13 @@
         </w:rPr>
         <w:t>Outline the plan for testing and verifying the microprocessor's functionality.</w:t>
       </w:r>
+    </w:p>
+    <w:p>
+      <w:pPr>
+        <w:rPr>
+          <w:rFonts w:asciiTheme="majorBidi" w:hAnsiTheme="majorBidi" w:cstheme="majorBidi"/>
+        </w:rPr>
+      </w:pPr>
     </w:p>
     <w:p>
       <w:pPr>
@@ -8887,7 +10142,7 @@
           <w:color w:val="auto"/>
         </w:rPr>
       </w:pPr>
-      <w:bookmarkStart w:id="34" w:name="_Toc152965992"/>
+      <w:bookmarkStart w:id="35" w:name="_Toc153026672"/>
       <w:r>
         <w:rPr>
           <w:rFonts w:asciiTheme="majorBidi" w:hAnsiTheme="majorBidi"/>
@@ -8897,7 +10152,7 @@
         </w:rPr>
         <w:t>Simulation Verification</w:t>
       </w:r>
-      <w:bookmarkEnd w:id="34"/>
+      <w:bookmarkEnd w:id="35"/>
     </w:p>
     <w:p>
       <w:pPr>
@@ -8935,7 +10190,7 @@
           <w:color w:val="auto"/>
         </w:rPr>
       </w:pPr>
-      <w:bookmarkStart w:id="35" w:name="_Toc152965993"/>
+      <w:bookmarkStart w:id="36" w:name="_Toc153026673"/>
       <w:r>
         <w:rPr>
           <w:rFonts w:asciiTheme="majorBidi" w:hAnsiTheme="majorBidi"/>
@@ -8945,7 +10200,7 @@
         </w:rPr>
         <w:t>Hardware Testing Strategies</w:t>
       </w:r>
-      <w:bookmarkEnd w:id="35"/>
+      <w:bookmarkEnd w:id="36"/>
     </w:p>
     <w:p>
       <w:pPr>
@@ -8983,7 +10238,7 @@
           <w:color w:val="auto"/>
         </w:rPr>
       </w:pPr>
-      <w:bookmarkStart w:id="36" w:name="_Toc152965994"/>
+      <w:bookmarkStart w:id="37" w:name="_Toc153026674"/>
       <w:r>
         <w:rPr>
           <w:rFonts w:asciiTheme="majorBidi" w:hAnsiTheme="majorBidi"/>
@@ -8991,10 +10246,9 @@
           <w:bCs/>
           <w:color w:val="auto"/>
         </w:rPr>
-        <w:lastRenderedPageBreak/>
         <w:t>Results and Analysis</w:t>
       </w:r>
-      <w:bookmarkEnd w:id="36"/>
+      <w:bookmarkEnd w:id="37"/>
     </w:p>
     <w:p>
       <w:pPr>
@@ -9037,7 +10291,7 @@
           <w:color w:val="auto"/>
         </w:rPr>
       </w:pPr>
-      <w:bookmarkStart w:id="37" w:name="_Toc152965995"/>
+      <w:bookmarkStart w:id="38" w:name="_Toc153026675"/>
       <w:r>
         <w:rPr>
           <w:rFonts w:asciiTheme="majorBidi" w:hAnsiTheme="majorBidi"/>
@@ -9045,9 +10299,10 @@
           <w:bCs/>
           <w:color w:val="auto"/>
         </w:rPr>
+        <w:lastRenderedPageBreak/>
         <w:t>Evaluation of Microprocessor Performance</w:t>
       </w:r>
-      <w:bookmarkEnd w:id="37"/>
+      <w:bookmarkEnd w:id="38"/>
     </w:p>
     <w:p>
       <w:pPr>
@@ -9090,7 +10345,7 @@
           <w:color w:val="auto"/>
         </w:rPr>
       </w:pPr>
-      <w:bookmarkStart w:id="38" w:name="_Toc152965996"/>
+      <w:bookmarkStart w:id="39" w:name="_Toc153026676"/>
       <w:r>
         <w:rPr>
           <w:rFonts w:asciiTheme="majorBidi" w:hAnsiTheme="majorBidi"/>
@@ -9100,7 +10355,7 @@
         </w:rPr>
         <w:t>Comparison with Project Requirements</w:t>
       </w:r>
-      <w:bookmarkEnd w:id="38"/>
+      <w:bookmarkEnd w:id="39"/>
     </w:p>
     <w:p>
       <w:pPr>
@@ -9174,7 +10429,7 @@
           <w:color w:val="auto"/>
         </w:rPr>
       </w:pPr>
-      <w:bookmarkStart w:id="39" w:name="_Toc152965997"/>
+      <w:bookmarkStart w:id="40" w:name="_Toc153026677"/>
       <w:r>
         <w:rPr>
           <w:rFonts w:asciiTheme="majorBidi" w:hAnsiTheme="majorBidi"/>
@@ -9182,9 +10437,9 @@
           <w:bCs/>
           <w:color w:val="auto"/>
         </w:rPr>
-        <w:t>Results and Analysis</w:t>
-      </w:r>
-      <w:bookmarkEnd w:id="39"/>
+        <w:t>Conclusion</w:t>
+      </w:r>
+      <w:bookmarkEnd w:id="40"/>
     </w:p>
     <w:p>
       <w:pPr>
@@ -9227,7 +10482,7 @@
           <w:color w:val="auto"/>
         </w:rPr>
       </w:pPr>
-      <w:bookmarkStart w:id="40" w:name="_Toc152965998"/>
+      <w:bookmarkStart w:id="41" w:name="_Toc153026678"/>
       <w:r>
         <w:rPr>
           <w:rFonts w:asciiTheme="majorBidi" w:hAnsiTheme="majorBidi"/>
@@ -9237,7 +10492,7 @@
         </w:rPr>
         <w:t>Summary of Achievements</w:t>
       </w:r>
-      <w:bookmarkEnd w:id="40"/>
+      <w:bookmarkEnd w:id="41"/>
     </w:p>
     <w:p>
       <w:pPr>
@@ -9280,7 +10535,7 @@
           <w:color w:val="auto"/>
         </w:rPr>
       </w:pPr>
-      <w:bookmarkStart w:id="41" w:name="_Toc152965999"/>
+      <w:bookmarkStart w:id="42" w:name="_Toc153026679"/>
       <w:r>
         <w:rPr>
           <w:rFonts w:asciiTheme="majorBidi" w:hAnsiTheme="majorBidi"/>
@@ -9290,7 +10545,7 @@
         </w:rPr>
         <w:t>Lessons Learned</w:t>
       </w:r>
-      <w:bookmarkEnd w:id="41"/>
+      <w:bookmarkEnd w:id="42"/>
     </w:p>
     <w:p>
       <w:pPr>
@@ -9363,7 +10618,7 @@
           <w:color w:val="auto"/>
         </w:rPr>
       </w:pPr>
-      <w:bookmarkStart w:id="42" w:name="_Toc152966000"/>
+      <w:bookmarkStart w:id="43" w:name="_Toc153026680"/>
       <w:r>
         <w:rPr>
           <w:rFonts w:asciiTheme="majorBidi" w:hAnsiTheme="majorBidi"/>
@@ -9373,7 +10628,7 @@
         </w:rPr>
         <w:t>Resources</w:t>
       </w:r>
-      <w:bookmarkEnd w:id="42"/>
+      <w:bookmarkEnd w:id="43"/>
     </w:p>
     <w:p>
       <w:pPr>
@@ -9478,6 +10733,11 @@
       </w:r>
     </w:p>
     <w:p>
+      <w:pPr>
+        <w:rPr>
+          <w:rFonts w:asciiTheme="majorBidi" w:hAnsiTheme="majorBidi" w:cstheme="majorBidi"/>
+        </w:rPr>
+      </w:pPr>
       <w:r>
         <w:rPr>
           <w:rStyle w:val="Hyperlink"/>
@@ -9566,9 +10826,9 @@
       </w:pPr>
     </w:p>
     <w:sectPr>
-      <w:headerReference w:type="default" r:id="rId11"/>
-      <w:footerReference w:type="default" r:id="rId12"/>
-      <w:headerReference w:type="first" r:id="rId13"/>
+      <w:headerReference w:type="default" r:id="rId12"/>
+      <w:footerReference w:type="default" r:id="rId13"/>
+      <w:headerReference w:type="first" r:id="rId14"/>
       <w:pgSz w:w="12240" w:h="15840"/>
       <w:pgMar w:top="1440" w:right="1440" w:bottom="1440" w:left="1440" w:header="720" w:footer="720" w:gutter="0"/>
       <w:cols w:space="720"/>
@@ -15074,6 +16334,119 @@
     </w:lvl>
   </w:abstractNum>
   <w:abstractNum w:abstractNumId="48" w15:restartNumberingAfterBreak="0">
+    <w:nsid w:val="660225EC"/>
+    <w:multiLevelType w:val="hybridMultilevel"/>
+    <w:tmpl w:val="EDF6A0F8"/>
+    <w:lvl w:ilvl="0" w:tplc="FC8A079A">
+      <w:start w:val="4"/>
+      <w:numFmt w:val="bullet"/>
+      <w:lvlText w:val="-"/>
+      <w:lvlJc w:val="left"/>
+      <w:pPr>
+        <w:ind w:left="720" w:hanging="360"/>
+      </w:pPr>
+      <w:rPr>
+        <w:rFonts w:ascii="Times New Roman" w:eastAsia="Times New Roman" w:hAnsi="Times New Roman" w:cs="Times New Roman" w:hint="default"/>
+      </w:rPr>
+    </w:lvl>
+    <w:lvl w:ilvl="1" w:tplc="04090003" w:tentative="1">
+      <w:start w:val="1"/>
+      <w:numFmt w:val="bullet"/>
+      <w:lvlText w:val="o"/>
+      <w:lvlJc w:val="left"/>
+      <w:pPr>
+        <w:ind w:left="1440" w:hanging="360"/>
+      </w:pPr>
+      <w:rPr>
+        <w:rFonts w:ascii="Courier New" w:hAnsi="Courier New" w:cs="Courier New" w:hint="default"/>
+      </w:rPr>
+    </w:lvl>
+    <w:lvl w:ilvl="2" w:tplc="04090005" w:tentative="1">
+      <w:start w:val="1"/>
+      <w:numFmt w:val="bullet"/>
+      <w:lvlText w:val=""/>
+      <w:lvlJc w:val="left"/>
+      <w:pPr>
+        <w:ind w:left="2160" w:hanging="360"/>
+      </w:pPr>
+      <w:rPr>
+        <w:rFonts w:ascii="Wingdings" w:hAnsi="Wingdings" w:hint="default"/>
+      </w:rPr>
+    </w:lvl>
+    <w:lvl w:ilvl="3" w:tplc="04090001" w:tentative="1">
+      <w:start w:val="1"/>
+      <w:numFmt w:val="bullet"/>
+      <w:lvlText w:val=""/>
+      <w:lvlJc w:val="left"/>
+      <w:pPr>
+        <w:ind w:left="2880" w:hanging="360"/>
+      </w:pPr>
+      <w:rPr>
+        <w:rFonts w:ascii="Symbol" w:hAnsi="Symbol" w:hint="default"/>
+      </w:rPr>
+    </w:lvl>
+    <w:lvl w:ilvl="4" w:tplc="04090003" w:tentative="1">
+      <w:start w:val="1"/>
+      <w:numFmt w:val="bullet"/>
+      <w:lvlText w:val="o"/>
+      <w:lvlJc w:val="left"/>
+      <w:pPr>
+        <w:ind w:left="3600" w:hanging="360"/>
+      </w:pPr>
+      <w:rPr>
+        <w:rFonts w:ascii="Courier New" w:hAnsi="Courier New" w:cs="Courier New" w:hint="default"/>
+      </w:rPr>
+    </w:lvl>
+    <w:lvl w:ilvl="5" w:tplc="04090005" w:tentative="1">
+      <w:start w:val="1"/>
+      <w:numFmt w:val="bullet"/>
+      <w:lvlText w:val=""/>
+      <w:lvlJc w:val="left"/>
+      <w:pPr>
+        <w:ind w:left="4320" w:hanging="360"/>
+      </w:pPr>
+      <w:rPr>
+        <w:rFonts w:ascii="Wingdings" w:hAnsi="Wingdings" w:hint="default"/>
+      </w:rPr>
+    </w:lvl>
+    <w:lvl w:ilvl="6" w:tplc="04090001" w:tentative="1">
+      <w:start w:val="1"/>
+      <w:numFmt w:val="bullet"/>
+      <w:lvlText w:val=""/>
+      <w:lvlJc w:val="left"/>
+      <w:pPr>
+        <w:ind w:left="5040" w:hanging="360"/>
+      </w:pPr>
+      <w:rPr>
+        <w:rFonts w:ascii="Symbol" w:hAnsi="Symbol" w:hint="default"/>
+      </w:rPr>
+    </w:lvl>
+    <w:lvl w:ilvl="7" w:tplc="04090003" w:tentative="1">
+      <w:start w:val="1"/>
+      <w:numFmt w:val="bullet"/>
+      <w:lvlText w:val="o"/>
+      <w:lvlJc w:val="left"/>
+      <w:pPr>
+        <w:ind w:left="5760" w:hanging="360"/>
+      </w:pPr>
+      <w:rPr>
+        <w:rFonts w:ascii="Courier New" w:hAnsi="Courier New" w:cs="Courier New" w:hint="default"/>
+      </w:rPr>
+    </w:lvl>
+    <w:lvl w:ilvl="8" w:tplc="04090005" w:tentative="1">
+      <w:start w:val="1"/>
+      <w:numFmt w:val="bullet"/>
+      <w:lvlText w:val=""/>
+      <w:lvlJc w:val="left"/>
+      <w:pPr>
+        <w:ind w:left="6480" w:hanging="360"/>
+      </w:pPr>
+      <w:rPr>
+        <w:rFonts w:ascii="Wingdings" w:hAnsi="Wingdings" w:hint="default"/>
+      </w:rPr>
+    </w:lvl>
+  </w:abstractNum>
+  <w:abstractNum w:abstractNumId="49" w15:restartNumberingAfterBreak="0">
     <w:nsid w:val="6AA519CB"/>
     <w:multiLevelType w:val="hybridMultilevel"/>
     <w:tmpl w:val="73448888"/>
@@ -15162,7 +16535,7 @@
       </w:pPr>
     </w:lvl>
   </w:abstractNum>
-  <w:abstractNum w:abstractNumId="49" w15:restartNumberingAfterBreak="0">
+  <w:abstractNum w:abstractNumId="50" w15:restartNumberingAfterBreak="0">
     <w:nsid w:val="6CCD4750"/>
     <w:multiLevelType w:val="multilevel"/>
     <w:tmpl w:val="0D389DDA"/>
@@ -15275,7 +16648,7 @@
       </w:rPr>
     </w:lvl>
   </w:abstractNum>
-  <w:abstractNum w:abstractNumId="50" w15:restartNumberingAfterBreak="0">
+  <w:abstractNum w:abstractNumId="51" w15:restartNumberingAfterBreak="0">
     <w:nsid w:val="6CD60B5A"/>
     <w:multiLevelType w:val="multilevel"/>
     <w:tmpl w:val="0D389DDA"/>
@@ -15388,7 +16761,7 @@
       </w:rPr>
     </w:lvl>
   </w:abstractNum>
-  <w:abstractNum w:abstractNumId="51" w15:restartNumberingAfterBreak="0">
+  <w:abstractNum w:abstractNumId="52" w15:restartNumberingAfterBreak="0">
     <w:nsid w:val="6CE43DEB"/>
     <w:multiLevelType w:val="multilevel"/>
     <w:tmpl w:val="902C7C8A"/>
@@ -15509,7 +16882,7 @@
       </w:rPr>
     </w:lvl>
   </w:abstractNum>
-  <w:abstractNum w:abstractNumId="52" w15:restartNumberingAfterBreak="0">
+  <w:abstractNum w:abstractNumId="53" w15:restartNumberingAfterBreak="0">
     <w:nsid w:val="6DF75DDB"/>
     <w:multiLevelType w:val="multilevel"/>
     <w:tmpl w:val="902C7C8A"/>
@@ -15630,7 +17003,7 @@
       </w:rPr>
     </w:lvl>
   </w:abstractNum>
-  <w:abstractNum w:abstractNumId="53" w15:restartNumberingAfterBreak="0">
+  <w:abstractNum w:abstractNumId="54" w15:restartNumberingAfterBreak="0">
     <w:nsid w:val="71756D36"/>
     <w:multiLevelType w:val="multilevel"/>
     <w:tmpl w:val="902C7C8A"/>
@@ -15751,7 +17124,7 @@
       </w:rPr>
     </w:lvl>
   </w:abstractNum>
-  <w:abstractNum w:abstractNumId="54" w15:restartNumberingAfterBreak="0">
+  <w:abstractNum w:abstractNumId="55" w15:restartNumberingAfterBreak="0">
     <w:nsid w:val="723D4D36"/>
     <w:multiLevelType w:val="multilevel"/>
     <w:tmpl w:val="8614463C"/>
@@ -15864,7 +17237,7 @@
       </w:rPr>
     </w:lvl>
   </w:abstractNum>
-  <w:abstractNum w:abstractNumId="55" w15:restartNumberingAfterBreak="0">
+  <w:abstractNum w:abstractNumId="56" w15:restartNumberingAfterBreak="0">
     <w:nsid w:val="737E7DCB"/>
     <w:multiLevelType w:val="multilevel"/>
     <w:tmpl w:val="BA5AC000"/>
@@ -15977,7 +17350,7 @@
       </w:rPr>
     </w:lvl>
   </w:abstractNum>
-  <w:abstractNum w:abstractNumId="56" w15:restartNumberingAfterBreak="0">
+  <w:abstractNum w:abstractNumId="57" w15:restartNumberingAfterBreak="0">
     <w:nsid w:val="782B50C2"/>
     <w:multiLevelType w:val="multilevel"/>
     <w:tmpl w:val="CAC0E1E8"/>
@@ -16090,7 +17463,7 @@
       </w:rPr>
     </w:lvl>
   </w:abstractNum>
-  <w:abstractNum w:abstractNumId="57" w15:restartNumberingAfterBreak="0">
+  <w:abstractNum w:abstractNumId="58" w15:restartNumberingAfterBreak="0">
     <w:nsid w:val="78884C76"/>
     <w:multiLevelType w:val="hybridMultilevel"/>
     <w:tmpl w:val="6DF863CA"/>
@@ -16179,7 +17552,7 @@
       </w:pPr>
     </w:lvl>
   </w:abstractNum>
-  <w:abstractNum w:abstractNumId="58" w15:restartNumberingAfterBreak="0">
+  <w:abstractNum w:abstractNumId="59" w15:restartNumberingAfterBreak="0">
     <w:nsid w:val="78FA53F6"/>
     <w:multiLevelType w:val="hybridMultilevel"/>
     <w:tmpl w:val="FE8CF0DC"/>
@@ -16268,7 +17641,120 @@
       </w:pPr>
     </w:lvl>
   </w:abstractNum>
-  <w:abstractNum w:abstractNumId="59" w15:restartNumberingAfterBreak="0">
+  <w:abstractNum w:abstractNumId="60" w15:restartNumberingAfterBreak="0">
+    <w:nsid w:val="79C67B9D"/>
+    <w:multiLevelType w:val="hybridMultilevel"/>
+    <w:tmpl w:val="1B642B74"/>
+    <w:lvl w:ilvl="0" w:tplc="FC8A079A">
+      <w:start w:val="4"/>
+      <w:numFmt w:val="bullet"/>
+      <w:lvlText w:val="-"/>
+      <w:lvlJc w:val="left"/>
+      <w:pPr>
+        <w:ind w:left="720" w:hanging="360"/>
+      </w:pPr>
+      <w:rPr>
+        <w:rFonts w:ascii="Times New Roman" w:eastAsia="Times New Roman" w:hAnsi="Times New Roman" w:cs="Times New Roman" w:hint="default"/>
+      </w:rPr>
+    </w:lvl>
+    <w:lvl w:ilvl="1" w:tplc="04090003" w:tentative="1">
+      <w:start w:val="1"/>
+      <w:numFmt w:val="bullet"/>
+      <w:lvlText w:val="o"/>
+      <w:lvlJc w:val="left"/>
+      <w:pPr>
+        <w:ind w:left="1440" w:hanging="360"/>
+      </w:pPr>
+      <w:rPr>
+        <w:rFonts w:ascii="Courier New" w:hAnsi="Courier New" w:cs="Courier New" w:hint="default"/>
+      </w:rPr>
+    </w:lvl>
+    <w:lvl w:ilvl="2" w:tplc="04090005" w:tentative="1">
+      <w:start w:val="1"/>
+      <w:numFmt w:val="bullet"/>
+      <w:lvlText w:val=""/>
+      <w:lvlJc w:val="left"/>
+      <w:pPr>
+        <w:ind w:left="2160" w:hanging="360"/>
+      </w:pPr>
+      <w:rPr>
+        <w:rFonts w:ascii="Wingdings" w:hAnsi="Wingdings" w:hint="default"/>
+      </w:rPr>
+    </w:lvl>
+    <w:lvl w:ilvl="3" w:tplc="04090001" w:tentative="1">
+      <w:start w:val="1"/>
+      <w:numFmt w:val="bullet"/>
+      <w:lvlText w:val=""/>
+      <w:lvlJc w:val="left"/>
+      <w:pPr>
+        <w:ind w:left="2880" w:hanging="360"/>
+      </w:pPr>
+      <w:rPr>
+        <w:rFonts w:ascii="Symbol" w:hAnsi="Symbol" w:hint="default"/>
+      </w:rPr>
+    </w:lvl>
+    <w:lvl w:ilvl="4" w:tplc="04090003" w:tentative="1">
+      <w:start w:val="1"/>
+      <w:numFmt w:val="bullet"/>
+      <w:lvlText w:val="o"/>
+      <w:lvlJc w:val="left"/>
+      <w:pPr>
+        <w:ind w:left="3600" w:hanging="360"/>
+      </w:pPr>
+      <w:rPr>
+        <w:rFonts w:ascii="Courier New" w:hAnsi="Courier New" w:cs="Courier New" w:hint="default"/>
+      </w:rPr>
+    </w:lvl>
+    <w:lvl w:ilvl="5" w:tplc="04090005" w:tentative="1">
+      <w:start w:val="1"/>
+      <w:numFmt w:val="bullet"/>
+      <w:lvlText w:val=""/>
+      <w:lvlJc w:val="left"/>
+      <w:pPr>
+        <w:ind w:left="4320" w:hanging="360"/>
+      </w:pPr>
+      <w:rPr>
+        <w:rFonts w:ascii="Wingdings" w:hAnsi="Wingdings" w:hint="default"/>
+      </w:rPr>
+    </w:lvl>
+    <w:lvl w:ilvl="6" w:tplc="04090001" w:tentative="1">
+      <w:start w:val="1"/>
+      <w:numFmt w:val="bullet"/>
+      <w:lvlText w:val=""/>
+      <w:lvlJc w:val="left"/>
+      <w:pPr>
+        <w:ind w:left="5040" w:hanging="360"/>
+      </w:pPr>
+      <w:rPr>
+        <w:rFonts w:ascii="Symbol" w:hAnsi="Symbol" w:hint="default"/>
+      </w:rPr>
+    </w:lvl>
+    <w:lvl w:ilvl="7" w:tplc="04090003" w:tentative="1">
+      <w:start w:val="1"/>
+      <w:numFmt w:val="bullet"/>
+      <w:lvlText w:val="o"/>
+      <w:lvlJc w:val="left"/>
+      <w:pPr>
+        <w:ind w:left="5760" w:hanging="360"/>
+      </w:pPr>
+      <w:rPr>
+        <w:rFonts w:ascii="Courier New" w:hAnsi="Courier New" w:cs="Courier New" w:hint="default"/>
+      </w:rPr>
+    </w:lvl>
+    <w:lvl w:ilvl="8" w:tplc="04090005" w:tentative="1">
+      <w:start w:val="1"/>
+      <w:numFmt w:val="bullet"/>
+      <w:lvlText w:val=""/>
+      <w:lvlJc w:val="left"/>
+      <w:pPr>
+        <w:ind w:left="6480" w:hanging="360"/>
+      </w:pPr>
+      <w:rPr>
+        <w:rFonts w:ascii="Wingdings" w:hAnsi="Wingdings" w:hint="default"/>
+      </w:rPr>
+    </w:lvl>
+  </w:abstractNum>
+  <w:abstractNum w:abstractNumId="61" w15:restartNumberingAfterBreak="0">
     <w:nsid w:val="7ACA705A"/>
     <w:multiLevelType w:val="multilevel"/>
     <w:tmpl w:val="902C7C8A"/>
@@ -16389,7 +17875,7 @@
       </w:rPr>
     </w:lvl>
   </w:abstractNum>
-  <w:abstractNum w:abstractNumId="60" w15:restartNumberingAfterBreak="0">
+  <w:abstractNum w:abstractNumId="62" w15:restartNumberingAfterBreak="0">
     <w:nsid w:val="7D1E4655"/>
     <w:multiLevelType w:val="multilevel"/>
     <w:tmpl w:val="0D389DDA"/>
@@ -16502,7 +17988,7 @@
       </w:rPr>
     </w:lvl>
   </w:abstractNum>
-  <w:abstractNum w:abstractNumId="61" w15:restartNumberingAfterBreak="0">
+  <w:abstractNum w:abstractNumId="63" w15:restartNumberingAfterBreak="0">
     <w:nsid w:val="7EF2524C"/>
     <w:multiLevelType w:val="multilevel"/>
     <w:tmpl w:val="902C7C8A"/>
@@ -16623,7 +18109,7 @@
       </w:rPr>
     </w:lvl>
   </w:abstractNum>
-  <w:abstractNum w:abstractNumId="62" w15:restartNumberingAfterBreak="0">
+  <w:abstractNum w:abstractNumId="64" w15:restartNumberingAfterBreak="0">
     <w:nsid w:val="7FD555EB"/>
     <w:multiLevelType w:val="multilevel"/>
     <w:tmpl w:val="DEF053E0"/>
@@ -16746,7 +18232,7 @@
     <w:abstractNumId w:val="3"/>
   </w:num>
   <w:num w:numId="4" w16cid:durableId="290133417">
-    <w:abstractNumId w:val="57"/>
+    <w:abstractNumId w:val="58"/>
   </w:num>
   <w:num w:numId="5" w16cid:durableId="459760520">
     <w:abstractNumId w:val="46"/>
@@ -16770,22 +18256,22 @@
     <w:abstractNumId w:val="35"/>
   </w:num>
   <w:num w:numId="12" w16cid:durableId="478305797">
-    <w:abstractNumId w:val="50"/>
+    <w:abstractNumId w:val="51"/>
   </w:num>
   <w:num w:numId="13" w16cid:durableId="104889537">
-    <w:abstractNumId w:val="49"/>
+    <w:abstractNumId w:val="50"/>
   </w:num>
   <w:num w:numId="14" w16cid:durableId="1527212146">
     <w:abstractNumId w:val="16"/>
   </w:num>
   <w:num w:numId="15" w16cid:durableId="1907572027">
-    <w:abstractNumId w:val="60"/>
+    <w:abstractNumId w:val="62"/>
   </w:num>
   <w:num w:numId="16" w16cid:durableId="697587342">
     <w:abstractNumId w:val="8"/>
   </w:num>
   <w:num w:numId="17" w16cid:durableId="771122340">
-    <w:abstractNumId w:val="56"/>
+    <w:abstractNumId w:val="57"/>
   </w:num>
   <w:num w:numId="18" w16cid:durableId="1284652783">
     <w:abstractNumId w:val="9"/>
@@ -16809,10 +18295,10 @@
     <w:abstractNumId w:val="1"/>
   </w:num>
   <w:num w:numId="25" w16cid:durableId="791705408">
-    <w:abstractNumId w:val="48"/>
+    <w:abstractNumId w:val="49"/>
   </w:num>
   <w:num w:numId="26" w16cid:durableId="1132987548">
-    <w:abstractNumId w:val="58"/>
+    <w:abstractNumId w:val="59"/>
   </w:num>
   <w:num w:numId="27" w16cid:durableId="1418987335">
     <w:abstractNumId w:val="24"/>
@@ -16827,7 +18313,7 @@
     <w:abstractNumId w:val="21"/>
   </w:num>
   <w:num w:numId="31" w16cid:durableId="736438413">
-    <w:abstractNumId w:val="55"/>
+    <w:abstractNumId w:val="56"/>
   </w:num>
   <w:num w:numId="32" w16cid:durableId="1185828718">
     <w:abstractNumId w:val="42"/>
@@ -16851,10 +18337,10 @@
     <w:abstractNumId w:val="5"/>
   </w:num>
   <w:num w:numId="39" w16cid:durableId="1846361008">
-    <w:abstractNumId w:val="54"/>
+    <w:abstractNumId w:val="55"/>
   </w:num>
   <w:num w:numId="40" w16cid:durableId="316498816">
-    <w:abstractNumId w:val="62"/>
+    <w:abstractNumId w:val="64"/>
   </w:num>
   <w:num w:numId="41" w16cid:durableId="242418212">
     <w:abstractNumId w:val="28"/>
@@ -16875,7 +18361,7 @@
     <w:abstractNumId w:val="29"/>
   </w:num>
   <w:num w:numId="47" w16cid:durableId="2062634922">
-    <w:abstractNumId w:val="61"/>
+    <w:abstractNumId w:val="63"/>
   </w:num>
   <w:num w:numId="48" w16cid:durableId="1935162000">
     <w:abstractNumId w:val="34"/>
@@ -16887,10 +18373,10 @@
     <w:abstractNumId w:val="41"/>
   </w:num>
   <w:num w:numId="51" w16cid:durableId="1962757489">
-    <w:abstractNumId w:val="59"/>
+    <w:abstractNumId w:val="61"/>
   </w:num>
   <w:num w:numId="52" w16cid:durableId="1450009299">
-    <w:abstractNumId w:val="52"/>
+    <w:abstractNumId w:val="53"/>
   </w:num>
   <w:num w:numId="53" w16cid:durableId="996113550">
     <w:abstractNumId w:val="11"/>
@@ -16917,13 +18403,19 @@
     <w:abstractNumId w:val="14"/>
   </w:num>
   <w:num w:numId="61" w16cid:durableId="219246633">
-    <w:abstractNumId w:val="53"/>
+    <w:abstractNumId w:val="54"/>
   </w:num>
   <w:num w:numId="62" w16cid:durableId="781415259">
     <w:abstractNumId w:val="2"/>
   </w:num>
   <w:num w:numId="63" w16cid:durableId="786198364">
-    <w:abstractNumId w:val="51"/>
+    <w:abstractNumId w:val="52"/>
+  </w:num>
+  <w:num w:numId="64" w16cid:durableId="956912738">
+    <w:abstractNumId w:val="48"/>
+  </w:num>
+  <w:num w:numId="65" w16cid:durableId="125392891">
+    <w:abstractNumId w:val="60"/>
   </w:num>
 </w:numbering>
 </file>
@@ -17328,7 +18820,7 @@
   <w:style w:type="paragraph" w:default="1" w:styleId="Normal">
     <w:name w:val="Normal"/>
     <w:qFormat/>
-    <w:rsid w:val="00335800"/>
+    <w:rsid w:val="0074385B"/>
     <w:pPr>
       <w:spacing w:after="0" w:line="240" w:lineRule="auto"/>
     </w:pPr>

</xml_diff>